<commit_message>
UI Changes and SRS update
</commit_message>
<xml_diff>
--- a/projectDocs/SE-SRS.docx
+++ b/projectDocs/SE-SRS.docx
@@ -12,8 +12,6 @@
           <w:szCs w:val="24"/>
         </w:rPr>
       </w:pPr>
-      <w:bookmarkStart w:id="0" w:name="_Toc503278194"/>
-      <w:bookmarkStart w:id="1" w:name="_Toc503271334"/>
       <w:r>
         <w:rPr>
           <w:rFonts w:eastAsia="Times New Roman"/>
@@ -489,7 +487,7 @@
           <w:docPartGallery w:val="Table of Contents"/>
           <w:docPartUnique w:val="true"/>
         </w:docPartObj>
-        <w:id w:val="1371865480"/>
+        <w:id w:val="2080209979"/>
       </w:sdtPr>
       <w:sdtContent>
         <w:p>
@@ -532,13 +530,6 @@
             <w:r>
               <w:rPr>
                 <w:webHidden/>
-                <w:rStyle w:val="IndexLink"/>
-              </w:rPr>
-              <w:t>Revision History</w:t>
-            </w:r>
-            <w:r>
-              <w:rPr>
-                <w:webHidden/>
               </w:rPr>
               <w:fldChar w:fldCharType="begin"/>
             </w:r>
@@ -556,9 +547,11 @@
             </w:r>
             <w:r>
               <w:rPr>
+                <w:webHidden/>
                 <w:rStyle w:val="IndexLink"/>
                 <w:vanish w:val="false"/>
               </w:rPr>
+              <w:t>Revision History</w:t>
               <w:tab/>
               <w:t>2</w:t>
             </w:r>
@@ -587,6 +580,7 @@
                 <w:webHidden/>
                 <w:rStyle w:val="IndexLink"/>
                 <w:rFonts w:cs="Times" w:ascii="Times" w:hAnsi="Times"/>
+                <w:vanish w:val="false"/>
               </w:rPr>
               <w:t>1. Introduction</w:t>
             </w:r>
@@ -643,6 +637,7 @@
                 <w:rStyle w:val="IndexLink"/>
                 <w:rFonts w:eastAsia="Times New Roman"/>
                 <w:b/>
+                <w:vanish w:val="false"/>
               </w:rPr>
               <w:t>1.1 Purpose</w:t>
             </w:r>
@@ -699,6 +694,7 @@
                 <w:rStyle w:val="IndexLink"/>
                 <w:rFonts w:eastAsia="Times New Roman"/>
                 <w:b/>
+                <w:vanish w:val="false"/>
               </w:rPr>
               <w:t>1.2 Document Conventions</w:t>
             </w:r>
@@ -755,6 +751,7 @@
                 <w:rStyle w:val="IndexLink"/>
                 <w:rFonts w:eastAsia="Times New Roman"/>
                 <w:b/>
+                <w:vanish w:val="false"/>
               </w:rPr>
               <w:t>1.3 Intended Audience and Reading Suggestions</w:t>
             </w:r>
@@ -811,6 +808,7 @@
                 <w:rStyle w:val="IndexLink"/>
                 <w:rFonts w:eastAsia="Times New Roman"/>
                 <w:b/>
+                <w:vanish w:val="false"/>
               </w:rPr>
               <w:t>1.4 Product Scope</w:t>
             </w:r>
@@ -866,6 +864,7 @@
                 <w:webHidden/>
                 <w:rStyle w:val="IndexLink"/>
                 <w:b/>
+                <w:vanish w:val="false"/>
               </w:rPr>
               <w:t>1.5 References</w:t>
             </w:r>
@@ -920,6 +919,7 @@
                 <w:webHidden/>
                 <w:rStyle w:val="IndexLink"/>
                 <w:rFonts w:eastAsia="Times New Roman" w:cs="Times" w:ascii="Times" w:hAnsi="Times"/>
+                <w:vanish w:val="false"/>
               </w:rPr>
               <w:t>2.Overall Description</w:t>
             </w:r>
@@ -976,6 +976,7 @@
                 <w:rStyle w:val="IndexLink"/>
                 <w:rFonts w:eastAsia="Times New Roman"/>
                 <w:b/>
+                <w:vanish w:val="false"/>
               </w:rPr>
               <w:t>2.1 Product Perspective</w:t>
             </w:r>
@@ -1032,6 +1033,7 @@
                 <w:rStyle w:val="IndexLink"/>
                 <w:rFonts w:eastAsia="Times New Roman"/>
                 <w:b/>
+                <w:vanish w:val="false"/>
               </w:rPr>
               <w:t>2.2 Product Functions</w:t>
             </w:r>
@@ -1088,6 +1090,7 @@
                 <w:rStyle w:val="IndexLink"/>
                 <w:rFonts w:eastAsia="Times New Roman"/>
                 <w:b/>
+                <w:vanish w:val="false"/>
               </w:rPr>
               <w:t>2.3 User Classes and Characteristics</w:t>
             </w:r>
@@ -1144,6 +1147,7 @@
                 <w:rStyle w:val="IndexLink"/>
                 <w:rFonts w:eastAsia="Times New Roman"/>
                 <w:b/>
+                <w:vanish w:val="false"/>
               </w:rPr>
               <w:t>2.4 Operating Environment</w:t>
             </w:r>
@@ -1200,6 +1204,7 @@
                 <w:rStyle w:val="IndexLink"/>
                 <w:rFonts w:eastAsia="Times New Roman"/>
                 <w:b/>
+                <w:vanish w:val="false"/>
               </w:rPr>
               <w:t>2.5 Design and Implementation Constraints</w:t>
             </w:r>
@@ -1256,6 +1261,7 @@
                 <w:rStyle w:val="IndexLink"/>
                 <w:rFonts w:eastAsia="Times New Roman"/>
                 <w:b/>
+                <w:vanish w:val="false"/>
               </w:rPr>
               <w:t>2.6 User Documentation</w:t>
             </w:r>
@@ -1311,6 +1317,7 @@
                 <w:webHidden/>
                 <w:rStyle w:val="IndexLink"/>
                 <w:b/>
+                <w:vanish w:val="false"/>
               </w:rPr>
               <w:t>2.7 Assumptions and Dependencies</w:t>
             </w:r>
@@ -1365,6 +1372,7 @@
                 <w:webHidden/>
                 <w:rStyle w:val="IndexLink"/>
                 <w:rFonts w:eastAsia="Times New Roman" w:cs="Times" w:ascii="Times" w:hAnsi="Times"/>
+                <w:vanish w:val="false"/>
               </w:rPr>
               <w:t>3. External Interface Requirements</w:t>
             </w:r>
@@ -1421,6 +1429,7 @@
                 <w:rStyle w:val="IndexLink"/>
                 <w:rFonts w:eastAsia="Times New Roman"/>
                 <w:b/>
+                <w:vanish w:val="false"/>
               </w:rPr>
               <w:t>3.1 User Interfaces</w:t>
             </w:r>
@@ -1477,6 +1486,7 @@
                 <w:rStyle w:val="IndexLink"/>
                 <w:rFonts w:eastAsia="Times New Roman"/>
                 <w:b/>
+                <w:vanish w:val="false"/>
               </w:rPr>
               <w:t>3.2 Hardware Interfaces</w:t>
             </w:r>
@@ -1533,6 +1543,7 @@
                 <w:rStyle w:val="IndexLink"/>
                 <w:rFonts w:eastAsia="Times New Roman"/>
                 <w:b/>
+                <w:vanish w:val="false"/>
               </w:rPr>
               <w:t>3.3 Software Interfaces</w:t>
             </w:r>
@@ -1588,6 +1599,7 @@
                 <w:webHidden/>
                 <w:rStyle w:val="IndexLink"/>
                 <w:b/>
+                <w:vanish w:val="false"/>
               </w:rPr>
               <w:t>3.4 Communication Interfaces</w:t>
             </w:r>
@@ -1642,6 +1654,7 @@
                 <w:webHidden/>
                 <w:rStyle w:val="IndexLink"/>
                 <w:rFonts w:eastAsia="Times New Roman" w:cs="Times" w:ascii="Times" w:hAnsi="Times"/>
+                <w:vanish w:val="false"/>
               </w:rPr>
               <w:t>4. System Features</w:t>
             </w:r>
@@ -1698,6 +1711,7 @@
                 <w:rStyle w:val="IndexLink"/>
                 <w:rFonts w:eastAsia="Times New Roman"/>
                 <w:b/>
+                <w:vanish w:val="false"/>
               </w:rPr>
               <w:t>4.1 User Class 1 - The Administrator</w:t>
             </w:r>
@@ -1754,6 +1768,7 @@
                 <w:rStyle w:val="IndexLink"/>
                 <w:rFonts w:eastAsia="Times New Roman"/>
                 <w:b/>
+                <w:vanish w:val="false"/>
               </w:rPr>
               <w:t>4.2 User Class 2 - Doctor</w:t>
             </w:r>
@@ -1810,6 +1825,7 @@
                 <w:rStyle w:val="IndexLink"/>
                 <w:rFonts w:eastAsia="Times New Roman"/>
                 <w:b/>
+                <w:vanish w:val="false"/>
               </w:rPr>
               <w:t>4.3 User Class 3 - The Receptionist</w:t>
             </w:r>
@@ -1864,6 +1880,7 @@
                 <w:webHidden/>
                 <w:rStyle w:val="IndexLink"/>
                 <w:rFonts w:eastAsia="Times New Roman" w:cs="Times" w:ascii="Times" w:hAnsi="Times"/>
+                <w:vanish w:val="false"/>
               </w:rPr>
               <w:t>5. Other Nonfunctional Requirements</w:t>
             </w:r>
@@ -1920,6 +1937,7 @@
                 <w:rStyle w:val="IndexLink"/>
                 <w:rFonts w:eastAsia="Times New Roman"/>
                 <w:b/>
+                <w:vanish w:val="false"/>
               </w:rPr>
               <w:t>5.1 Performance Requirements</w:t>
             </w:r>
@@ -1976,6 +1994,7 @@
                 <w:rStyle w:val="IndexLink"/>
                 <w:rFonts w:eastAsia="Times New Roman"/>
                 <w:b/>
+                <w:vanish w:val="false"/>
               </w:rPr>
               <w:t>5.2 Safety Requirements</w:t>
             </w:r>
@@ -2032,6 +2051,7 @@
                 <w:rStyle w:val="IndexLink"/>
                 <w:rFonts w:eastAsia="Times New Roman"/>
                 <w:b/>
+                <w:vanish w:val="false"/>
               </w:rPr>
               <w:t>5.3 Security Requirements</w:t>
             </w:r>
@@ -2088,6 +2108,7 @@
                 <w:rStyle w:val="IndexLink"/>
                 <w:rFonts w:eastAsia="Times New Roman"/>
                 <w:b/>
+                <w:vanish w:val="false"/>
               </w:rPr>
               <w:t>5.4 Software Quality Attributes</w:t>
             </w:r>
@@ -2143,6 +2164,7 @@
                 <w:webHidden/>
                 <w:rStyle w:val="IndexLink"/>
                 <w:b/>
+                <w:vanish w:val="false"/>
               </w:rPr>
               <w:t>5.5 Business Rules</w:t>
             </w:r>
@@ -2197,6 +2219,7 @@
                 <w:webHidden/>
                 <w:rStyle w:val="IndexLink"/>
                 <w:rFonts w:eastAsia="Times"/>
+                <w:vanish w:val="false"/>
               </w:rPr>
               <w:t>6. Other Requirements</w:t>
             </w:r>
@@ -2251,6 +2274,7 @@
                 <w:webHidden/>
                 <w:rStyle w:val="IndexLink"/>
                 <w:rFonts w:eastAsia="Times" w:cs="Times" w:ascii="Times" w:hAnsi="Times"/>
+                <w:vanish w:val="false"/>
               </w:rPr>
               <w:t>Appendix A: Glossary</w:t>
             </w:r>
@@ -2305,6 +2329,7 @@
                 <w:webHidden/>
                 <w:rStyle w:val="IndexLink"/>
                 <w:rFonts w:cs="Times" w:ascii="Times" w:hAnsi="Times"/>
+                <w:vanish w:val="false"/>
               </w:rPr>
               <w:t>Appendix B: Analysis Models</w:t>
             </w:r>
@@ -2359,6 +2384,7 @@
                 <w:webHidden/>
                 <w:rStyle w:val="IndexLink"/>
                 <w:rFonts w:cs="Times" w:ascii="Times" w:hAnsi="Times"/>
+                <w:vanish w:val="false"/>
               </w:rPr>
               <w:t>Appendix C: To Be Determined List</w:t>
             </w:r>
@@ -2440,10 +2466,10 @@
           <w:szCs w:val="36"/>
         </w:rPr>
       </w:pPr>
-      <w:bookmarkStart w:id="2" w:name="_Toc503280932"/>
-      <w:bookmarkStart w:id="3" w:name="_Toc441230971"/>
-      <w:bookmarkEnd w:id="2"/>
-      <w:bookmarkEnd w:id="3"/>
+      <w:bookmarkStart w:id="0" w:name="_Toc441230971"/>
+      <w:bookmarkStart w:id="1" w:name="_Toc503280932"/>
+      <w:bookmarkEnd w:id="0"/>
+      <w:bookmarkEnd w:id="1"/>
       <w:r>
         <w:rPr>
           <w:b/>
@@ -2457,7 +2483,7 @@
       <w:tblPr>
         <w:tblW w:w="9868" w:type="dxa"/>
         <w:jc w:val="left"/>
-        <w:tblInd w:w="0" w:type="dxa"/>
+        <w:tblInd w:w="-15" w:type="dxa"/>
         <w:tblBorders>
           <w:top w:val="single" w:sz="12" w:space="0" w:color="00000A"/>
           <w:left w:val="single" w:sz="12" w:space="0" w:color="00000A"/>
@@ -2468,7 +2494,7 @@
         </w:tblBorders>
         <w:tblCellMar>
           <w:top w:w="0" w:type="dxa"/>
-          <w:left w:w="107" w:type="dxa"/>
+          <w:left w:w="92" w:type="dxa"/>
           <w:bottom w:w="0" w:type="dxa"/>
           <w:right w:w="108" w:type="dxa"/>
         </w:tblCellMar>
@@ -2495,7 +2521,7 @@
             </w:tcBorders>
             <w:shd w:fill="auto" w:val="clear"/>
             <w:tcMar>
-              <w:left w:w="107" w:type="dxa"/>
+              <w:left w:w="92" w:type="dxa"/>
             </w:tcMar>
           </w:tcPr>
           <w:p>
@@ -2528,7 +2554,7 @@
             </w:tcBorders>
             <w:shd w:fill="auto" w:val="clear"/>
             <w:tcMar>
-              <w:left w:w="114" w:type="dxa"/>
+              <w:left w:w="106" w:type="dxa"/>
             </w:tcMar>
           </w:tcPr>
           <w:p>
@@ -2561,7 +2587,7 @@
             </w:tcBorders>
             <w:shd w:fill="auto" w:val="clear"/>
             <w:tcMar>
-              <w:left w:w="114" w:type="dxa"/>
+              <w:left w:w="106" w:type="dxa"/>
             </w:tcMar>
           </w:tcPr>
           <w:p>
@@ -2594,7 +2620,7 @@
             </w:tcBorders>
             <w:shd w:fill="auto" w:val="clear"/>
             <w:tcMar>
-              <w:left w:w="114" w:type="dxa"/>
+              <w:left w:w="106" w:type="dxa"/>
             </w:tcMar>
           </w:tcPr>
           <w:p>
@@ -2621,6 +2647,7 @@
           <w:tcPr>
             <w:tcW w:w="2160" w:type="dxa"/>
             <w:tcBorders>
+              <w:top w:val="single" w:sz="6" w:space="0" w:color="00000A"/>
               <w:left w:val="single" w:sz="12" w:space="0" w:color="00000A"/>
               <w:bottom w:val="single" w:sz="6" w:space="0" w:color="00000A"/>
               <w:right w:val="single" w:sz="6" w:space="0" w:color="00000A"/>
@@ -2629,7 +2656,7 @@
             </w:tcBorders>
             <w:shd w:fill="auto" w:val="clear"/>
             <w:tcMar>
-              <w:left w:w="107" w:type="dxa"/>
+              <w:left w:w="92" w:type="dxa"/>
             </w:tcMar>
           </w:tcPr>
           <w:p>
@@ -2648,6 +2675,7 @@
           <w:tcPr>
             <w:tcW w:w="1492" w:type="dxa"/>
             <w:tcBorders>
+              <w:top w:val="single" w:sz="6" w:space="0" w:color="00000A"/>
               <w:left w:val="single" w:sz="6" w:space="0" w:color="00000A"/>
               <w:bottom w:val="single" w:sz="6" w:space="0" w:color="00000A"/>
               <w:right w:val="single" w:sz="6" w:space="0" w:color="00000A"/>
@@ -2656,7 +2684,7 @@
             </w:tcBorders>
             <w:shd w:fill="auto" w:val="clear"/>
             <w:tcMar>
-              <w:left w:w="114" w:type="dxa"/>
+              <w:left w:w="106" w:type="dxa"/>
             </w:tcMar>
           </w:tcPr>
           <w:p>
@@ -2675,6 +2703,7 @@
           <w:tcPr>
             <w:tcW w:w="4632" w:type="dxa"/>
             <w:tcBorders>
+              <w:top w:val="single" w:sz="6" w:space="0" w:color="00000A"/>
               <w:left w:val="single" w:sz="6" w:space="0" w:color="00000A"/>
               <w:bottom w:val="single" w:sz="6" w:space="0" w:color="00000A"/>
               <w:right w:val="single" w:sz="6" w:space="0" w:color="00000A"/>
@@ -2683,7 +2712,7 @@
             </w:tcBorders>
             <w:shd w:fill="auto" w:val="clear"/>
             <w:tcMar>
-              <w:left w:w="114" w:type="dxa"/>
+              <w:left w:w="106" w:type="dxa"/>
             </w:tcMar>
           </w:tcPr>
           <w:p>
@@ -2702,6 +2731,7 @@
           <w:tcPr>
             <w:tcW w:w="1583" w:type="dxa"/>
             <w:tcBorders>
+              <w:top w:val="single" w:sz="6" w:space="0" w:color="00000A"/>
               <w:left w:val="single" w:sz="6" w:space="0" w:color="00000A"/>
               <w:bottom w:val="single" w:sz="6" w:space="0" w:color="00000A"/>
               <w:right w:val="single" w:sz="12" w:space="0" w:color="00000A"/>
@@ -2710,7 +2740,7 @@
             </w:tcBorders>
             <w:shd w:fill="auto" w:val="clear"/>
             <w:tcMar>
-              <w:left w:w="114" w:type="dxa"/>
+              <w:left w:w="106" w:type="dxa"/>
             </w:tcMar>
           </w:tcPr>
           <w:p>
@@ -2741,7 +2771,7 @@
             </w:tcBorders>
             <w:shd w:fill="auto" w:val="clear"/>
             <w:tcMar>
-              <w:left w:w="107" w:type="dxa"/>
+              <w:left w:w="92" w:type="dxa"/>
             </w:tcMar>
           </w:tcPr>
           <w:p>
@@ -2769,7 +2799,7 @@
             </w:tcBorders>
             <w:shd w:fill="auto" w:val="clear"/>
             <w:tcMar>
-              <w:left w:w="114" w:type="dxa"/>
+              <w:left w:w="106" w:type="dxa"/>
             </w:tcMar>
           </w:tcPr>
           <w:p>
@@ -2797,7 +2827,7 @@
             </w:tcBorders>
             <w:shd w:fill="auto" w:val="clear"/>
             <w:tcMar>
-              <w:left w:w="114" w:type="dxa"/>
+              <w:left w:w="106" w:type="dxa"/>
             </w:tcMar>
           </w:tcPr>
           <w:p>
@@ -2825,7 +2855,7 @@
             </w:tcBorders>
             <w:shd w:fill="auto" w:val="clear"/>
             <w:tcMar>
-              <w:left w:w="114" w:type="dxa"/>
+              <w:left w:w="106" w:type="dxa"/>
             </w:tcMar>
           </w:tcPr>
           <w:p>
@@ -2834,11 +2864,122 @@
               <w:spacing w:before="40" w:after="40"/>
               <w:rPr/>
             </w:pPr>
-            <w:bookmarkStart w:id="4" w:name="_GoBack"/>
-            <w:bookmarkEnd w:id="4"/>
+            <w:bookmarkStart w:id="2" w:name="_GoBack"/>
+            <w:bookmarkEnd w:id="2"/>
             <w:r>
               <w:rPr/>
               <w:t>1.1</w:t>
+            </w:r>
+          </w:p>
+        </w:tc>
+      </w:tr>
+      <w:tr>
+        <w:trPr/>
+        <w:tc>
+          <w:tcPr>
+            <w:tcW w:w="2160" w:type="dxa"/>
+            <w:tcBorders>
+              <w:left w:val="single" w:sz="12" w:space="0" w:color="00000A"/>
+              <w:bottom w:val="single" w:sz="12" w:space="0" w:color="00000A"/>
+              <w:right w:val="single" w:sz="6" w:space="0" w:color="00000A"/>
+              <w:insideH w:val="single" w:sz="12" w:space="0" w:color="00000A"/>
+              <w:insideV w:val="single" w:sz="6" w:space="0" w:color="00000A"/>
+            </w:tcBorders>
+            <w:shd w:fill="auto" w:val="clear"/>
+            <w:tcMar>
+              <w:left w:w="92" w:type="dxa"/>
+            </w:tcMar>
+          </w:tcPr>
+          <w:p>
+            <w:pPr>
+              <w:pStyle w:val="Normal"/>
+              <w:spacing w:before="40" w:after="40"/>
+              <w:rPr/>
+            </w:pPr>
+            <w:r>
+              <w:rPr/>
+              <w:t>Sanjeev U Rao</w:t>
+            </w:r>
+          </w:p>
+        </w:tc>
+        <w:tc>
+          <w:tcPr>
+            <w:tcW w:w="1492" w:type="dxa"/>
+            <w:tcBorders>
+              <w:left w:val="single" w:sz="6" w:space="0" w:color="00000A"/>
+              <w:bottom w:val="single" w:sz="12" w:space="0" w:color="00000A"/>
+              <w:right w:val="single" w:sz="6" w:space="0" w:color="00000A"/>
+              <w:insideH w:val="single" w:sz="12" w:space="0" w:color="00000A"/>
+              <w:insideV w:val="single" w:sz="6" w:space="0" w:color="00000A"/>
+            </w:tcBorders>
+            <w:shd w:fill="auto" w:val="clear"/>
+            <w:tcMar>
+              <w:left w:w="106" w:type="dxa"/>
+            </w:tcMar>
+          </w:tcPr>
+          <w:p>
+            <w:pPr>
+              <w:pStyle w:val="Normal"/>
+              <w:spacing w:before="40" w:after="40"/>
+              <w:rPr/>
+            </w:pPr>
+            <w:r>
+              <w:rPr/>
+              <w:t>01/03/2018</w:t>
+            </w:r>
+          </w:p>
+        </w:tc>
+        <w:tc>
+          <w:tcPr>
+            <w:tcW w:w="4632" w:type="dxa"/>
+            <w:tcBorders>
+              <w:left w:val="single" w:sz="6" w:space="0" w:color="00000A"/>
+              <w:bottom w:val="single" w:sz="12" w:space="0" w:color="00000A"/>
+              <w:right w:val="single" w:sz="6" w:space="0" w:color="00000A"/>
+              <w:insideH w:val="single" w:sz="12" w:space="0" w:color="00000A"/>
+              <w:insideV w:val="single" w:sz="6" w:space="0" w:color="00000A"/>
+            </w:tcBorders>
+            <w:shd w:fill="auto" w:val="clear"/>
+            <w:tcMar>
+              <w:left w:w="106" w:type="dxa"/>
+            </w:tcMar>
+          </w:tcPr>
+          <w:p>
+            <w:pPr>
+              <w:pStyle w:val="Normal"/>
+              <w:spacing w:before="40" w:after="40"/>
+              <w:rPr/>
+            </w:pPr>
+            <w:r>
+              <w:rPr/>
+              <w:t>Add System UI</w:t>
+            </w:r>
+          </w:p>
+        </w:tc>
+        <w:tc>
+          <w:tcPr>
+            <w:tcW w:w="1583" w:type="dxa"/>
+            <w:tcBorders>
+              <w:left w:val="single" w:sz="6" w:space="0" w:color="00000A"/>
+              <w:bottom w:val="single" w:sz="12" w:space="0" w:color="00000A"/>
+              <w:right w:val="single" w:sz="12" w:space="0" w:color="00000A"/>
+              <w:insideH w:val="single" w:sz="12" w:space="0" w:color="00000A"/>
+              <w:insideV w:val="single" w:sz="12" w:space="0" w:color="00000A"/>
+            </w:tcBorders>
+            <w:shd w:fill="auto" w:val="clear"/>
+            <w:tcMar>
+              <w:left w:w="106" w:type="dxa"/>
+            </w:tcMar>
+          </w:tcPr>
+          <w:p>
+            <w:pPr>
+              <w:pStyle w:val="Normal"/>
+              <w:spacing w:before="40" w:after="40"/>
+              <w:rPr/>
+            </w:pPr>
+            <w:r>
+              <w:rPr/>
+              <w:t>1.2</w:t>
             </w:r>
           </w:p>
         </w:tc>
@@ -2887,12 +3028,12 @@
           <w:szCs w:val="36"/>
         </w:rPr>
       </w:pPr>
+      <w:bookmarkStart w:id="3" w:name="_Toc503280933"/>
+      <w:bookmarkStart w:id="4" w:name="_Toc503271334"/>
       <w:bookmarkStart w:id="5" w:name="_Toc503278194"/>
-      <w:bookmarkStart w:id="6" w:name="_Toc503271334"/>
-      <w:bookmarkStart w:id="7" w:name="_Toc503280933"/>
+      <w:bookmarkEnd w:id="3"/>
+      <w:bookmarkEnd w:id="4"/>
       <w:bookmarkEnd w:id="5"/>
-      <w:bookmarkEnd w:id="6"/>
-      <w:bookmarkEnd w:id="7"/>
       <w:r>
         <w:rPr>
           <w:rFonts w:cs="Times" w:ascii="Times" w:hAnsi="Times"/>
@@ -2918,12 +3059,12 @@
           <w:szCs w:val="24"/>
         </w:rPr>
       </w:pPr>
+      <w:bookmarkStart w:id="6" w:name="_Toc503271335"/>
+      <w:bookmarkStart w:id="7" w:name="_Toc503278195"/>
       <w:bookmarkStart w:id="8" w:name="_Toc503280934"/>
-      <w:bookmarkStart w:id="9" w:name="_Toc503278195"/>
-      <w:bookmarkStart w:id="10" w:name="_Toc503271335"/>
+      <w:bookmarkEnd w:id="6"/>
+      <w:bookmarkEnd w:id="7"/>
       <w:bookmarkEnd w:id="8"/>
-      <w:bookmarkEnd w:id="9"/>
-      <w:bookmarkEnd w:id="10"/>
       <w:r>
         <w:rPr>
           <w:rFonts w:eastAsia="Times New Roman"/>
@@ -2968,12 +3109,12 @@
           <w:szCs w:val="24"/>
         </w:rPr>
       </w:pPr>
+      <w:bookmarkStart w:id="9" w:name="_Toc503271336"/>
+      <w:bookmarkStart w:id="10" w:name="_Toc503278196"/>
       <w:bookmarkStart w:id="11" w:name="_Toc503280935"/>
-      <w:bookmarkStart w:id="12" w:name="_Toc503278196"/>
-      <w:bookmarkStart w:id="13" w:name="_Toc503271336"/>
+      <w:bookmarkEnd w:id="9"/>
+      <w:bookmarkEnd w:id="10"/>
       <w:bookmarkEnd w:id="11"/>
-      <w:bookmarkEnd w:id="12"/>
-      <w:bookmarkEnd w:id="13"/>
       <w:r>
         <w:rPr>
           <w:rFonts w:eastAsia="Times New Roman"/>
@@ -3018,12 +3159,12 @@
           <w:szCs w:val="24"/>
         </w:rPr>
       </w:pPr>
+      <w:bookmarkStart w:id="12" w:name="_Toc503271337"/>
+      <w:bookmarkStart w:id="13" w:name="_Toc503278197"/>
       <w:bookmarkStart w:id="14" w:name="_Toc503280936"/>
-      <w:bookmarkStart w:id="15" w:name="_Toc503278197"/>
-      <w:bookmarkStart w:id="16" w:name="_Toc503271337"/>
+      <w:bookmarkEnd w:id="12"/>
+      <w:bookmarkEnd w:id="13"/>
       <w:bookmarkEnd w:id="14"/>
-      <w:bookmarkEnd w:id="15"/>
-      <w:bookmarkEnd w:id="16"/>
       <w:r>
         <w:rPr>
           <w:rFonts w:eastAsia="Times New Roman"/>
@@ -3085,78 +3226,78 @@
           <w:szCs w:val="24"/>
         </w:rPr>
       </w:pPr>
+      <w:bookmarkStart w:id="15" w:name="_Toc503271338"/>
+      <w:bookmarkStart w:id="16" w:name="_Toc503278198"/>
       <w:bookmarkStart w:id="17" w:name="_Toc503280937"/>
-      <w:bookmarkStart w:id="18" w:name="_Toc503278198"/>
-      <w:bookmarkStart w:id="19" w:name="_Toc503271338"/>
+      <w:bookmarkEnd w:id="15"/>
+      <w:bookmarkEnd w:id="16"/>
       <w:bookmarkEnd w:id="17"/>
+      <w:r>
+        <w:rPr>
+          <w:rFonts w:eastAsia="Times New Roman"/>
+          <w:b/>
+          <w:sz w:val="24"/>
+          <w:szCs w:val="24"/>
+        </w:rPr>
+        <w:t>1.4 Product Scope</w:t>
+      </w:r>
+    </w:p>
+    <w:p>
+      <w:pPr>
+        <w:pStyle w:val="Normal"/>
+        <w:jc w:val="both"/>
+        <w:rPr>
+          <w:rFonts w:eastAsia="Times New Roman"/>
+          <w:sz w:val="24"/>
+          <w:szCs w:val="24"/>
+        </w:rPr>
+      </w:pPr>
+      <w:r>
+        <w:rPr>
+          <w:rFonts w:eastAsia="Times New Roman"/>
+          <w:sz w:val="24"/>
+          <w:szCs w:val="24"/>
+        </w:rPr>
+        <w:t xml:space="preserve">Currently </w:t>
+      </w:r>
+      <w:r>
+        <w:rPr>
+          <w:rFonts w:eastAsia="Times New Roman"/>
+          <w:b/>
+          <w:sz w:val="24"/>
+          <w:szCs w:val="24"/>
+        </w:rPr>
+        <w:t>Pearson Specter International Health Care</w:t>
+      </w:r>
+      <w:r>
+        <w:rPr>
+          <w:rFonts w:eastAsia="Times New Roman"/>
+          <w:sz w:val="24"/>
+          <w:szCs w:val="24"/>
+        </w:rPr>
+        <w:t xml:space="preserve"> is using a manual system to handle the hospital process. When patients arrive they make an appointment at the reception to consult a Doctor. These are being recorded in a file. As the current system is file based , management of the hospital has to put much effort on securing the files. They can be easily damaged by fire, insects and natural disasters. Also they could be misplaced by losing data and information. </w:t>
+      </w:r>
+    </w:p>
+    <w:p>
+      <w:pPr>
+        <w:pStyle w:val="Heading2"/>
+        <w:rPr>
+          <w:b/>
+          <w:b/>
+          <w:sz w:val="24"/>
+          <w:szCs w:val="24"/>
+        </w:rPr>
+      </w:pPr>
+      <w:bookmarkStart w:id="18" w:name="_Toc503280938"/>
+      <w:r>
+        <w:rPr>
+          <w:b/>
+          <w:sz w:val="24"/>
+          <w:szCs w:val="24"/>
+        </w:rPr>
+        <w:t>1.5 References</w:t>
+      </w:r>
       <w:bookmarkEnd w:id="18"/>
-      <w:bookmarkEnd w:id="19"/>
-      <w:r>
-        <w:rPr>
-          <w:rFonts w:eastAsia="Times New Roman"/>
-          <w:b/>
-          <w:sz w:val="24"/>
-          <w:szCs w:val="24"/>
-        </w:rPr>
-        <w:t>1.4 Product Scope</w:t>
-      </w:r>
-    </w:p>
-    <w:p>
-      <w:pPr>
-        <w:pStyle w:val="Normal"/>
-        <w:jc w:val="both"/>
-        <w:rPr>
-          <w:rFonts w:eastAsia="Times New Roman"/>
-          <w:sz w:val="24"/>
-          <w:szCs w:val="24"/>
-        </w:rPr>
-      </w:pPr>
-      <w:r>
-        <w:rPr>
-          <w:rFonts w:eastAsia="Times New Roman"/>
-          <w:sz w:val="24"/>
-          <w:szCs w:val="24"/>
-        </w:rPr>
-        <w:t xml:space="preserve">Currently </w:t>
-      </w:r>
-      <w:r>
-        <w:rPr>
-          <w:rFonts w:eastAsia="Times New Roman"/>
-          <w:b/>
-          <w:sz w:val="24"/>
-          <w:szCs w:val="24"/>
-        </w:rPr>
-        <w:t>Pearson Specter International Health Care</w:t>
-      </w:r>
-      <w:r>
-        <w:rPr>
-          <w:rFonts w:eastAsia="Times New Roman"/>
-          <w:sz w:val="24"/>
-          <w:szCs w:val="24"/>
-        </w:rPr>
-        <w:t xml:space="preserve"> is using a manual system to handle the hospital process. When patients arrive they make an appointment at the reception to consult a Doctor. These are being recorded in a file. As the current system is file based , management of the hospital has to put much effort on securing the files. They can be easily damaged by fire, insects and natural disasters. Also they could be misplaced by losing data and information. </w:t>
-      </w:r>
-    </w:p>
-    <w:p>
-      <w:pPr>
-        <w:pStyle w:val="Heading2"/>
-        <w:rPr>
-          <w:b/>
-          <w:b/>
-          <w:sz w:val="24"/>
-          <w:szCs w:val="24"/>
-        </w:rPr>
-      </w:pPr>
-      <w:bookmarkStart w:id="20" w:name="_Toc503280938"/>
-      <w:r>
-        <w:rPr>
-          <w:b/>
-          <w:sz w:val="24"/>
-          <w:szCs w:val="24"/>
-        </w:rPr>
-        <w:t>1.5 References</w:t>
-      </w:r>
-      <w:bookmarkEnd w:id="20"/>
       <w:r>
         <w:rPr>
           <w:b/>
@@ -3188,6 +3329,7 @@
           <w:rPr>
             <w:webHidden/>
             <w:rStyle w:val="InternetLink"/>
+            <w:vanish/>
             <w:color w:val="1155CC"/>
             <w:u w:val="single"/>
           </w:rPr>
@@ -3270,12 +3412,12 @@
           <w:szCs w:val="36"/>
         </w:rPr>
       </w:pPr>
+      <w:bookmarkStart w:id="19" w:name="_Toc503271339"/>
+      <w:bookmarkStart w:id="20" w:name="_Toc503278199"/>
       <w:bookmarkStart w:id="21" w:name="_Toc503280939"/>
-      <w:bookmarkStart w:id="22" w:name="_Toc503278199"/>
-      <w:bookmarkStart w:id="23" w:name="_Toc503271339"/>
+      <w:bookmarkEnd w:id="19"/>
+      <w:bookmarkEnd w:id="20"/>
       <w:bookmarkEnd w:id="21"/>
-      <w:bookmarkEnd w:id="22"/>
-      <w:bookmarkEnd w:id="23"/>
       <w:r>
         <w:rPr>
           <w:rFonts w:eastAsia="Times New Roman" w:cs="Times" w:ascii="Times" w:hAnsi="Times"/>
@@ -3301,12 +3443,12 @@
           <w:szCs w:val="28"/>
         </w:rPr>
       </w:pPr>
+      <w:bookmarkStart w:id="22" w:name="_Toc503271340"/>
+      <w:bookmarkStart w:id="23" w:name="_Toc503278200"/>
       <w:bookmarkStart w:id="24" w:name="_Toc503280940"/>
-      <w:bookmarkStart w:id="25" w:name="_Toc503278200"/>
-      <w:bookmarkStart w:id="26" w:name="_Toc503271340"/>
+      <w:bookmarkEnd w:id="22"/>
+      <w:bookmarkEnd w:id="23"/>
       <w:bookmarkEnd w:id="24"/>
-      <w:bookmarkEnd w:id="25"/>
-      <w:bookmarkEnd w:id="26"/>
       <w:r>
         <w:rPr>
           <w:rFonts w:eastAsia="Times New Roman"/>
@@ -3351,12 +3493,12 @@
           <w:szCs w:val="24"/>
         </w:rPr>
       </w:pPr>
+      <w:bookmarkStart w:id="25" w:name="_Toc503271341"/>
+      <w:bookmarkStart w:id="26" w:name="_Toc503278201"/>
       <w:bookmarkStart w:id="27" w:name="_Toc503280941"/>
-      <w:bookmarkStart w:id="28" w:name="_Toc503278201"/>
-      <w:bookmarkStart w:id="29" w:name="_Toc503271341"/>
+      <w:bookmarkEnd w:id="25"/>
+      <w:bookmarkEnd w:id="26"/>
       <w:bookmarkEnd w:id="27"/>
-      <w:bookmarkEnd w:id="28"/>
-      <w:bookmarkEnd w:id="29"/>
       <w:r>
         <w:rPr>
           <w:rFonts w:eastAsia="Times New Roman"/>
@@ -3606,14 +3748,14 @@
           <w:szCs w:val="24"/>
         </w:rPr>
       </w:pPr>
+      <w:bookmarkStart w:id="28" w:name="_Toc503271342"/>
+      <w:bookmarkStart w:id="29" w:name="_Toc503278202"/>
       <w:bookmarkStart w:id="30" w:name="_Toc503280942"/>
-      <w:bookmarkStart w:id="31" w:name="_Toc503278202"/>
-      <w:bookmarkStart w:id="32" w:name="_Toc503271342"/>
-      <w:bookmarkStart w:id="33" w:name="_xeqx79yxz3sk"/>
-      <w:bookmarkEnd w:id="33"/>
+      <w:bookmarkStart w:id="31" w:name="_xeqx79yxz3sk"/>
+      <w:bookmarkEnd w:id="28"/>
+      <w:bookmarkEnd w:id="29"/>
       <w:bookmarkEnd w:id="30"/>
       <w:bookmarkEnd w:id="31"/>
-      <w:bookmarkEnd w:id="32"/>
       <w:r>
         <w:rPr>
           <w:rFonts w:eastAsia="Times New Roman"/>
@@ -3937,12 +4079,12 @@
           <w:szCs w:val="24"/>
         </w:rPr>
       </w:pPr>
+      <w:bookmarkStart w:id="32" w:name="_Toc503271343"/>
+      <w:bookmarkStart w:id="33" w:name="_Toc503278203"/>
       <w:bookmarkStart w:id="34" w:name="_Toc503280943"/>
-      <w:bookmarkStart w:id="35" w:name="_Toc503278203"/>
-      <w:bookmarkStart w:id="36" w:name="_Toc503271343"/>
+      <w:bookmarkEnd w:id="32"/>
+      <w:bookmarkEnd w:id="33"/>
       <w:bookmarkEnd w:id="34"/>
-      <w:bookmarkEnd w:id="35"/>
-      <w:bookmarkEnd w:id="36"/>
       <w:r>
         <w:rPr>
           <w:rFonts w:eastAsia="Times New Roman"/>
@@ -4179,12 +4321,12 @@
           <w:szCs w:val="24"/>
         </w:rPr>
       </w:pPr>
+      <w:bookmarkStart w:id="35" w:name="_Toc503271344"/>
+      <w:bookmarkStart w:id="36" w:name="_Toc503278204"/>
       <w:bookmarkStart w:id="37" w:name="_Toc503280944"/>
-      <w:bookmarkStart w:id="38" w:name="_Toc503278204"/>
-      <w:bookmarkStart w:id="39" w:name="_Toc503271344"/>
+      <w:bookmarkEnd w:id="35"/>
+      <w:bookmarkEnd w:id="36"/>
       <w:bookmarkEnd w:id="37"/>
-      <w:bookmarkEnd w:id="38"/>
-      <w:bookmarkEnd w:id="39"/>
       <w:r>
         <w:rPr>
           <w:rFonts w:eastAsia="Times New Roman"/>
@@ -4290,9 +4432,9 @@
           <w:szCs w:val="24"/>
         </w:rPr>
       </w:pPr>
-      <w:bookmarkStart w:id="40" w:name="_g80qetx8g145"/>
-      <w:bookmarkStart w:id="41" w:name="_g80qetx8g145"/>
-      <w:bookmarkEnd w:id="41"/>
+      <w:bookmarkStart w:id="38" w:name="_g80qetx8g145"/>
+      <w:bookmarkStart w:id="39" w:name="_g80qetx8g145"/>
+      <w:bookmarkEnd w:id="39"/>
       <w:r>
         <w:rPr>
           <w:rFonts w:eastAsia="Times New Roman"/>
@@ -4317,9 +4459,9 @@
           <w:szCs w:val="24"/>
         </w:rPr>
       </w:pPr>
-      <w:bookmarkStart w:id="42" w:name="_knh5rq4rnmsm"/>
-      <w:bookmarkStart w:id="43" w:name="_knh5rq4rnmsm"/>
-      <w:bookmarkEnd w:id="43"/>
+      <w:bookmarkStart w:id="40" w:name="_knh5rq4rnmsm"/>
+      <w:bookmarkStart w:id="41" w:name="_knh5rq4rnmsm"/>
+      <w:bookmarkEnd w:id="41"/>
       <w:r>
         <w:rPr>
           <w:rFonts w:eastAsia="Times New Roman"/>
@@ -4344,9 +4486,9 @@
           <w:szCs w:val="24"/>
         </w:rPr>
       </w:pPr>
-      <w:bookmarkStart w:id="44" w:name="_t30uld5ec5qd"/>
-      <w:bookmarkStart w:id="45" w:name="_t30uld5ec5qd"/>
-      <w:bookmarkEnd w:id="45"/>
+      <w:bookmarkStart w:id="42" w:name="_t30uld5ec5qd"/>
+      <w:bookmarkStart w:id="43" w:name="_t30uld5ec5qd"/>
+      <w:bookmarkEnd w:id="43"/>
       <w:r>
         <w:rPr>
           <w:rFonts w:eastAsia="Times New Roman"/>
@@ -4374,71 +4516,71 @@
           <w:szCs w:val="24"/>
         </w:rPr>
       </w:pPr>
+      <w:bookmarkStart w:id="44" w:name="_Toc503271345"/>
+      <w:bookmarkStart w:id="45" w:name="_Toc503278205"/>
       <w:bookmarkStart w:id="46" w:name="_Toc503280945"/>
-      <w:bookmarkStart w:id="47" w:name="_Toc503278205"/>
-      <w:bookmarkStart w:id="48" w:name="_Toc503271345"/>
+      <w:bookmarkEnd w:id="44"/>
+      <w:bookmarkEnd w:id="45"/>
       <w:bookmarkEnd w:id="46"/>
+      <w:r>
+        <w:rPr>
+          <w:rFonts w:eastAsia="Times New Roman"/>
+          <w:b/>
+          <w:sz w:val="24"/>
+          <w:szCs w:val="24"/>
+        </w:rPr>
+        <w:t>2.6 User Documentation</w:t>
+      </w:r>
+    </w:p>
+    <w:p>
+      <w:pPr>
+        <w:pStyle w:val="Normal"/>
+        <w:jc w:val="both"/>
+        <w:rPr>
+          <w:rFonts w:eastAsia="Times New Roman"/>
+          <w:sz w:val="24"/>
+          <w:szCs w:val="24"/>
+        </w:rPr>
+      </w:pPr>
+      <w:r>
+        <w:rPr>
+          <w:rFonts w:eastAsia="Times New Roman"/>
+          <w:sz w:val="24"/>
+          <w:szCs w:val="24"/>
+        </w:rPr>
+        <w:t xml:space="preserve">As a part of the system itself a user documentation is provided to the customers which gives an overview of the system. It will include the full description about the product and complete orderly followed steps to install the software. The users will get the opportunity to use the system without having any trouble. </w:t>
+      </w:r>
+    </w:p>
+    <w:p>
+      <w:pPr>
+        <w:pStyle w:val="Normal"/>
+        <w:jc w:val="both"/>
+        <w:rPr>
+          <w:rFonts w:eastAsia="Times New Roman"/>
+          <w:sz w:val="24"/>
+          <w:szCs w:val="24"/>
+        </w:rPr>
+      </w:pPr>
+      <w:r>
+        <w:rPr>
+          <w:rFonts w:eastAsia="Times New Roman"/>
+          <w:sz w:val="24"/>
+          <w:szCs w:val="24"/>
+        </w:rPr>
+      </w:r>
+    </w:p>
+    <w:p>
+      <w:pPr>
+        <w:pStyle w:val="Heading2"/>
+        <w:rPr>
+          <w:b/>
+          <w:b/>
+          <w:sz w:val="24"/>
+          <w:szCs w:val="24"/>
+        </w:rPr>
+      </w:pPr>
+      <w:bookmarkStart w:id="47" w:name="_Toc503280946"/>
       <w:bookmarkEnd w:id="47"/>
-      <w:bookmarkEnd w:id="48"/>
-      <w:r>
-        <w:rPr>
-          <w:rFonts w:eastAsia="Times New Roman"/>
-          <w:b/>
-          <w:sz w:val="24"/>
-          <w:szCs w:val="24"/>
-        </w:rPr>
-        <w:t>2.6 User Documentation</w:t>
-      </w:r>
-    </w:p>
-    <w:p>
-      <w:pPr>
-        <w:pStyle w:val="Normal"/>
-        <w:jc w:val="both"/>
-        <w:rPr>
-          <w:rFonts w:eastAsia="Times New Roman"/>
-          <w:sz w:val="24"/>
-          <w:szCs w:val="24"/>
-        </w:rPr>
-      </w:pPr>
-      <w:r>
-        <w:rPr>
-          <w:rFonts w:eastAsia="Times New Roman"/>
-          <w:sz w:val="24"/>
-          <w:szCs w:val="24"/>
-        </w:rPr>
-        <w:t xml:space="preserve">As a part of the system itself a user documentation is provided to the customers which gives an overview of the system. It will include the full description about the product and complete orderly followed steps to install the software. The users will get the opportunity to use the system without having any trouble. </w:t>
-      </w:r>
-    </w:p>
-    <w:p>
-      <w:pPr>
-        <w:pStyle w:val="Normal"/>
-        <w:jc w:val="both"/>
-        <w:rPr>
-          <w:rFonts w:eastAsia="Times New Roman"/>
-          <w:sz w:val="24"/>
-          <w:szCs w:val="24"/>
-        </w:rPr>
-      </w:pPr>
-      <w:r>
-        <w:rPr>
-          <w:rFonts w:eastAsia="Times New Roman"/>
-          <w:sz w:val="24"/>
-          <w:szCs w:val="24"/>
-        </w:rPr>
-      </w:r>
-    </w:p>
-    <w:p>
-      <w:pPr>
-        <w:pStyle w:val="Heading2"/>
-        <w:rPr>
-          <w:b/>
-          <w:b/>
-          <w:sz w:val="24"/>
-          <w:szCs w:val="24"/>
-        </w:rPr>
-      </w:pPr>
-      <w:bookmarkStart w:id="49" w:name="_Toc503280946"/>
-      <w:bookmarkEnd w:id="49"/>
       <w:r>
         <w:rPr>
           <w:b/>
@@ -4575,8 +4717,8 @@
           <w:szCs w:val="24"/>
         </w:rPr>
       </w:pPr>
-      <w:bookmarkStart w:id="50" w:name="_9yopt0o7yvkn"/>
-      <w:bookmarkEnd w:id="50"/>
+      <w:bookmarkStart w:id="48" w:name="_9yopt0o7yvkn"/>
+      <w:bookmarkEnd w:id="48"/>
       <w:r>
         <w:rPr>
           <w:rFonts w:eastAsia="Times New Roman"/>
@@ -4602,9 +4744,9 @@
           <w:szCs w:val="24"/>
         </w:rPr>
       </w:pPr>
-      <w:bookmarkStart w:id="51" w:name="_rafetepcqg4r"/>
-      <w:bookmarkStart w:id="52" w:name="_rafetepcqg4r"/>
-      <w:bookmarkEnd w:id="52"/>
+      <w:bookmarkStart w:id="49" w:name="_rafetepcqg4r"/>
+      <w:bookmarkStart w:id="50" w:name="_rafetepcqg4r"/>
+      <w:bookmarkEnd w:id="50"/>
       <w:r>
         <w:rPr>
           <w:rFonts w:eastAsia="Times New Roman"/>
@@ -4626,12 +4768,12 @@
         <w:jc w:val="both"/>
         <w:rPr/>
       </w:pPr>
+      <w:bookmarkStart w:id="51" w:name="_Toc503271346"/>
+      <w:bookmarkStart w:id="52" w:name="_Toc503278206"/>
       <w:bookmarkStart w:id="53" w:name="_Toc503280947"/>
-      <w:bookmarkStart w:id="54" w:name="_Toc503278206"/>
-      <w:bookmarkStart w:id="55" w:name="_Toc503271346"/>
+      <w:bookmarkEnd w:id="51"/>
+      <w:bookmarkEnd w:id="52"/>
       <w:bookmarkEnd w:id="53"/>
-      <w:bookmarkEnd w:id="54"/>
-      <w:bookmarkEnd w:id="55"/>
       <w:r>
         <w:rPr>
           <w:rFonts w:eastAsia="Times New Roman" w:cs="Times" w:ascii="Times" w:hAnsi="Times"/>
@@ -4656,7 +4798,12 @@
         </w:rPr>
       </w:pPr>
       <w:r>
-        <w:rPr/>
+        <w:rPr>
+          <w:rFonts w:eastAsia="Times New Roman" w:cs="Times" w:ascii="Times" w:hAnsi="Times"/>
+          <w:b/>
+          <w:sz w:val="36"/>
+          <w:szCs w:val="36"/>
+        </w:rPr>
       </w:r>
     </w:p>
     <w:p>
@@ -4674,12 +4821,12 @@
           <w:szCs w:val="24"/>
         </w:rPr>
       </w:pPr>
+      <w:bookmarkStart w:id="54" w:name="_Toc503271347"/>
+      <w:bookmarkStart w:id="55" w:name="_Toc503278207"/>
       <w:bookmarkStart w:id="56" w:name="_Toc503280948"/>
-      <w:bookmarkStart w:id="57" w:name="_Toc503278207"/>
-      <w:bookmarkStart w:id="58" w:name="_Toc503271347"/>
+      <w:bookmarkEnd w:id="54"/>
+      <w:bookmarkEnd w:id="55"/>
       <w:bookmarkEnd w:id="56"/>
-      <w:bookmarkEnd w:id="57"/>
-      <w:bookmarkEnd w:id="58"/>
       <w:r>
         <w:rPr>
           <w:rFonts w:eastAsia="Times New Roman"/>
@@ -4722,7 +4869,11 @@
         </w:rPr>
       </w:pPr>
       <w:r>
-        <w:rPr/>
+        <w:rPr>
+          <w:rFonts w:eastAsia="Times New Roman"/>
+          <w:sz w:val="24"/>
+          <w:szCs w:val="24"/>
+        </w:rPr>
       </w:r>
     </w:p>
     <w:p>
@@ -4737,7 +4888,11 @@
         </w:rPr>
       </w:pPr>
       <w:r>
-        <w:rPr/>
+        <w:rPr>
+          <w:rFonts w:eastAsia="Times New Roman"/>
+          <w:sz w:val="24"/>
+          <w:szCs w:val="24"/>
+        </w:rPr>
         <w:drawing>
           <wp:anchor behindDoc="0" distT="0" distB="0" distL="0" distR="0" simplePos="0" locked="0" layoutInCell="1" allowOverlap="1" relativeHeight="2">
             <wp:simplePos x="0" y="0"/>
@@ -4797,7 +4952,11 @@
         </w:rPr>
       </w:pPr>
       <w:r>
-        <w:rPr/>
+        <w:rPr>
+          <w:rFonts w:eastAsia="Times New Roman"/>
+          <w:sz w:val="24"/>
+          <w:szCs w:val="24"/>
+        </w:rPr>
       </w:r>
     </w:p>
     <w:p>
@@ -4812,7 +4971,11 @@
         </w:rPr>
       </w:pPr>
       <w:r>
-        <w:rPr/>
+        <w:rPr>
+          <w:rFonts w:eastAsia="Times New Roman"/>
+          <w:sz w:val="24"/>
+          <w:szCs w:val="24"/>
+        </w:rPr>
       </w:r>
       <w:r>
         <w:br w:type="page"/>
@@ -4830,7 +4993,11 @@
         </w:rPr>
       </w:pPr>
       <w:r>
-        <w:rPr/>
+        <w:rPr>
+          <w:rFonts w:eastAsia="Times New Roman"/>
+          <w:sz w:val="24"/>
+          <w:szCs w:val="24"/>
+        </w:rPr>
       </w:r>
     </w:p>
     <w:p>
@@ -4960,7 +5127,11 @@
         </w:rPr>
       </w:pPr>
       <w:r>
-        <w:rPr/>
+        <w:rPr>
+          <w:rFonts w:eastAsia="Times New Roman"/>
+          <w:sz w:val="24"/>
+          <w:szCs w:val="24"/>
+        </w:rPr>
         <w:drawing>
           <wp:anchor behindDoc="0" distT="0" distB="0" distL="0" distR="0" simplePos="0" locked="0" layoutInCell="1" allowOverlap="1" relativeHeight="4">
             <wp:simplePos x="0" y="0"/>
@@ -5022,7 +5193,11 @@
         </w:rPr>
       </w:pPr>
       <w:r>
-        <w:rPr/>
+        <w:rPr>
+          <w:rFonts w:eastAsia="Times New Roman"/>
+          <w:sz w:val="24"/>
+          <w:szCs w:val="24"/>
+        </w:rPr>
       </w:r>
     </w:p>
     <w:p>
@@ -5055,7 +5230,11 @@
         </w:rPr>
       </w:pPr>
       <w:r>
-        <w:rPr/>
+        <w:rPr>
+          <w:rFonts w:eastAsia="Times New Roman"/>
+          <w:sz w:val="24"/>
+          <w:szCs w:val="24"/>
+        </w:rPr>
         <w:drawing>
           <wp:anchor behindDoc="0" distT="0" distB="0" distL="0" distR="0" simplePos="0" locked="0" layoutInCell="1" allowOverlap="1" relativeHeight="5">
             <wp:simplePos x="0" y="0"/>
@@ -5133,7 +5312,11 @@
         </w:rPr>
       </w:pPr>
       <w:r>
-        <w:rPr/>
+        <w:rPr>
+          <w:rFonts w:eastAsia="Times New Roman"/>
+          <w:sz w:val="24"/>
+          <w:szCs w:val="24"/>
+        </w:rPr>
         <w:drawing>
           <wp:anchor behindDoc="0" distT="0" distB="0" distL="0" distR="0" simplePos="0" locked="0" layoutInCell="1" allowOverlap="1" relativeHeight="6">
             <wp:simplePos x="0" y="0"/>
@@ -5214,7 +5397,11 @@
         </w:rPr>
       </w:pPr>
       <w:r>
-        <w:rPr/>
+        <w:rPr>
+          <w:rFonts w:eastAsia="Times New Roman"/>
+          <w:sz w:val="24"/>
+          <w:szCs w:val="24"/>
+        </w:rPr>
         <w:drawing>
           <wp:anchor behindDoc="0" distT="0" distB="0" distL="0" distR="0" simplePos="0" locked="0" layoutInCell="1" allowOverlap="1" relativeHeight="7">
             <wp:simplePos x="0" y="0"/>
@@ -5292,7 +5479,11 @@
         </w:rPr>
       </w:pPr>
       <w:r>
-        <w:rPr/>
+        <w:rPr>
+          <w:rFonts w:eastAsia="Times New Roman"/>
+          <w:sz w:val="24"/>
+          <w:szCs w:val="24"/>
+        </w:rPr>
         <w:drawing>
           <wp:anchor behindDoc="0" distT="0" distB="0" distL="0" distR="0" simplePos="0" locked="0" layoutInCell="1" allowOverlap="1" relativeHeight="8">
             <wp:simplePos x="0" y="0"/>
@@ -5373,7 +5564,11 @@
         </w:rPr>
       </w:pPr>
       <w:r>
-        <w:rPr/>
+        <w:rPr>
+          <w:rFonts w:eastAsia="Times New Roman"/>
+          <w:sz w:val="24"/>
+          <w:szCs w:val="24"/>
+        </w:rPr>
         <w:drawing>
           <wp:anchor behindDoc="0" distT="0" distB="0" distL="0" distR="0" simplePos="0" locked="0" layoutInCell="1" allowOverlap="1" relativeHeight="9">
             <wp:simplePos x="0" y="0"/>
@@ -5456,7 +5651,11 @@
         </w:rPr>
       </w:pPr>
       <w:r>
-        <w:rPr/>
+        <w:rPr>
+          <w:rFonts w:eastAsia="Times New Roman"/>
+          <w:sz w:val="24"/>
+          <w:szCs w:val="24"/>
+        </w:rPr>
         <w:drawing>
           <wp:anchor behindDoc="0" distT="0" distB="0" distL="0" distR="0" simplePos="0" locked="0" layoutInCell="1" allowOverlap="1" relativeHeight="10">
             <wp:simplePos x="0" y="0"/>
@@ -5516,12 +5715,12 @@
         <w:jc w:val="both"/>
         <w:rPr/>
       </w:pPr>
+      <w:bookmarkStart w:id="57" w:name="_Toc503271348"/>
+      <w:bookmarkStart w:id="58" w:name="_Toc503278208"/>
       <w:bookmarkStart w:id="59" w:name="_Toc503280949"/>
-      <w:bookmarkStart w:id="60" w:name="_Toc503278208"/>
-      <w:bookmarkStart w:id="61" w:name="_Toc503271348"/>
+      <w:bookmarkEnd w:id="57"/>
+      <w:bookmarkEnd w:id="58"/>
       <w:bookmarkEnd w:id="59"/>
-      <w:bookmarkEnd w:id="60"/>
-      <w:bookmarkEnd w:id="61"/>
       <w:r>
         <w:rPr>
           <w:rFonts w:eastAsia="Times New Roman"/>
@@ -5585,12 +5784,12 @@
           <w:szCs w:val="24"/>
         </w:rPr>
       </w:pPr>
+      <w:bookmarkStart w:id="60" w:name="_Toc503271349"/>
+      <w:bookmarkStart w:id="61" w:name="_Toc503278209"/>
       <w:bookmarkStart w:id="62" w:name="_Toc503280950"/>
-      <w:bookmarkStart w:id="63" w:name="_Toc503278209"/>
-      <w:bookmarkStart w:id="64" w:name="_Toc503271349"/>
+      <w:bookmarkEnd w:id="60"/>
+      <w:bookmarkEnd w:id="61"/>
       <w:bookmarkEnd w:id="62"/>
-      <w:bookmarkEnd w:id="63"/>
-      <w:bookmarkEnd w:id="64"/>
       <w:r>
         <w:rPr>
           <w:rFonts w:eastAsia="Times New Roman"/>
@@ -5891,10 +6090,10 @@
           <w:szCs w:val="24"/>
         </w:rPr>
       </w:pPr>
-      <w:bookmarkStart w:id="65" w:name="_Toc503280951"/>
-      <w:bookmarkStart w:id="66" w:name="_k2ef0he4nkvy"/>
-      <w:bookmarkEnd w:id="66"/>
-      <w:bookmarkEnd w:id="65"/>
+      <w:bookmarkStart w:id="63" w:name="_Toc503280951"/>
+      <w:bookmarkStart w:id="64" w:name="_k2ef0he4nkvy"/>
+      <w:bookmarkEnd w:id="63"/>
+      <w:bookmarkEnd w:id="64"/>
       <w:r>
         <w:rPr>
           <w:b/>
@@ -5930,9 +6129,9 @@
           <w:szCs w:val="24"/>
         </w:rPr>
       </w:pPr>
-      <w:bookmarkStart w:id="67" w:name="_j045kdqar1wg"/>
-      <w:bookmarkStart w:id="68" w:name="_j045kdqar1wg"/>
-      <w:bookmarkEnd w:id="68"/>
+      <w:bookmarkStart w:id="65" w:name="_j045kdqar1wg"/>
+      <w:bookmarkStart w:id="66" w:name="_j045kdqar1wg"/>
+      <w:bookmarkEnd w:id="66"/>
       <w:r>
         <w:rPr>
           <w:rFonts w:eastAsia="Times New Roman"/>
@@ -5960,12 +6159,12 @@
           <w:szCs w:val="36"/>
         </w:rPr>
       </w:pPr>
+      <w:bookmarkStart w:id="67" w:name="_Toc503271350"/>
+      <w:bookmarkStart w:id="68" w:name="_Toc503278210"/>
       <w:bookmarkStart w:id="69" w:name="_Toc503280952"/>
-      <w:bookmarkStart w:id="70" w:name="_Toc503278210"/>
-      <w:bookmarkStart w:id="71" w:name="_Toc503271350"/>
+      <w:bookmarkEnd w:id="67"/>
+      <w:bookmarkEnd w:id="68"/>
       <w:bookmarkEnd w:id="69"/>
-      <w:bookmarkEnd w:id="70"/>
-      <w:bookmarkEnd w:id="71"/>
       <w:r>
         <w:rPr>
           <w:rFonts w:eastAsia="Times New Roman" w:cs="Times" w:ascii="Times" w:hAnsi="Times"/>
@@ -6006,12 +6205,12 @@
           <w:szCs w:val="24"/>
         </w:rPr>
       </w:pPr>
+      <w:bookmarkStart w:id="70" w:name="_Toc503271351"/>
+      <w:bookmarkStart w:id="71" w:name="_Toc503278211"/>
       <w:bookmarkStart w:id="72" w:name="_Toc503280953"/>
-      <w:bookmarkStart w:id="73" w:name="_Toc503278211"/>
-      <w:bookmarkStart w:id="74" w:name="_Toc503271351"/>
+      <w:bookmarkEnd w:id="70"/>
+      <w:bookmarkEnd w:id="71"/>
       <w:bookmarkEnd w:id="72"/>
-      <w:bookmarkEnd w:id="73"/>
-      <w:bookmarkEnd w:id="74"/>
       <w:r>
         <w:rPr>
           <w:rFonts w:eastAsia="Times New Roman"/>
@@ -6520,12 +6719,12 @@
           <w:szCs w:val="24"/>
         </w:rPr>
       </w:pPr>
+      <w:bookmarkStart w:id="73" w:name="_Toc503271352"/>
+      <w:bookmarkStart w:id="74" w:name="_Toc503278212"/>
       <w:bookmarkStart w:id="75" w:name="_Toc503280954"/>
-      <w:bookmarkStart w:id="76" w:name="_Toc503278212"/>
-      <w:bookmarkStart w:id="77" w:name="_Toc503271352"/>
+      <w:bookmarkEnd w:id="73"/>
+      <w:bookmarkEnd w:id="74"/>
       <w:bookmarkEnd w:id="75"/>
-      <w:bookmarkEnd w:id="76"/>
-      <w:bookmarkEnd w:id="77"/>
       <w:r>
         <w:rPr>
           <w:rFonts w:eastAsia="Times New Roman"/>
@@ -7263,9 +7462,9 @@
           <w:szCs w:val="24"/>
         </w:rPr>
       </w:pPr>
-      <w:bookmarkStart w:id="78" w:name="_m0qe0i8mql8s"/>
-      <w:bookmarkStart w:id="79" w:name="_m0qe0i8mql8s"/>
-      <w:bookmarkEnd w:id="79"/>
+      <w:bookmarkStart w:id="76" w:name="_m0qe0i8mql8s"/>
+      <w:bookmarkStart w:id="77" w:name="_m0qe0i8mql8s"/>
+      <w:bookmarkEnd w:id="77"/>
       <w:r>
         <w:rPr>
           <w:rFonts w:eastAsia="Times New Roman"/>
@@ -7290,9 +7489,9 @@
           <w:szCs w:val="24"/>
         </w:rPr>
       </w:pPr>
-      <w:bookmarkStart w:id="80" w:name="_70ttuuv9kwzj"/>
-      <w:bookmarkStart w:id="81" w:name="_70ttuuv9kwzj"/>
-      <w:bookmarkEnd w:id="81"/>
+      <w:bookmarkStart w:id="78" w:name="_70ttuuv9kwzj"/>
+      <w:bookmarkStart w:id="79" w:name="_70ttuuv9kwzj"/>
+      <w:bookmarkEnd w:id="79"/>
       <w:r>
         <w:rPr>
           <w:rFonts w:eastAsia="Times New Roman"/>
@@ -7320,12 +7519,12 @@
           <w:szCs w:val="24"/>
         </w:rPr>
       </w:pPr>
+      <w:bookmarkStart w:id="80" w:name="_Toc503271353"/>
+      <w:bookmarkStart w:id="81" w:name="_Toc503278213"/>
       <w:bookmarkStart w:id="82" w:name="_Toc503280955"/>
-      <w:bookmarkStart w:id="83" w:name="_Toc503278213"/>
-      <w:bookmarkStart w:id="84" w:name="_Toc503271353"/>
+      <w:bookmarkEnd w:id="80"/>
+      <w:bookmarkEnd w:id="81"/>
       <w:bookmarkEnd w:id="82"/>
-      <w:bookmarkEnd w:id="83"/>
-      <w:bookmarkEnd w:id="84"/>
       <w:r>
         <w:rPr>
           <w:rFonts w:eastAsia="Times New Roman"/>
@@ -8205,9 +8404,9 @@
           <w:szCs w:val="24"/>
         </w:rPr>
       </w:pPr>
-      <w:bookmarkStart w:id="85" w:name="_wtrjk95m3pvp"/>
-      <w:bookmarkStart w:id="86" w:name="_wtrjk95m3pvp"/>
-      <w:bookmarkEnd w:id="86"/>
+      <w:bookmarkStart w:id="83" w:name="_wtrjk95m3pvp"/>
+      <w:bookmarkStart w:id="84" w:name="_wtrjk95m3pvp"/>
+      <w:bookmarkEnd w:id="84"/>
       <w:r>
         <w:rPr>
           <w:rFonts w:eastAsia="Times New Roman"/>
@@ -8232,9 +8431,9 @@
           <w:szCs w:val="24"/>
         </w:rPr>
       </w:pPr>
-      <w:bookmarkStart w:id="87" w:name="_764z2dh7hi37"/>
-      <w:bookmarkStart w:id="88" w:name="_764z2dh7hi37"/>
-      <w:bookmarkEnd w:id="88"/>
+      <w:bookmarkStart w:id="85" w:name="_764z2dh7hi37"/>
+      <w:bookmarkStart w:id="86" w:name="_764z2dh7hi37"/>
+      <w:bookmarkEnd w:id="86"/>
       <w:r>
         <w:rPr>
           <w:rFonts w:eastAsia="Times New Roman"/>
@@ -8262,12 +8461,12 @@
           <w:szCs w:val="36"/>
         </w:rPr>
       </w:pPr>
+      <w:bookmarkStart w:id="87" w:name="_Toc503271354"/>
+      <w:bookmarkStart w:id="88" w:name="_Toc503278214"/>
       <w:bookmarkStart w:id="89" w:name="_Toc503280956"/>
-      <w:bookmarkStart w:id="90" w:name="_Toc503278214"/>
-      <w:bookmarkStart w:id="91" w:name="_Toc503271354"/>
+      <w:bookmarkEnd w:id="87"/>
+      <w:bookmarkEnd w:id="88"/>
       <w:bookmarkEnd w:id="89"/>
-      <w:bookmarkEnd w:id="90"/>
-      <w:bookmarkEnd w:id="91"/>
       <w:r>
         <w:rPr>
           <w:rFonts w:eastAsia="Times New Roman" w:cs="Times" w:ascii="Times" w:hAnsi="Times"/>
@@ -8293,12 +8492,12 @@
           <w:szCs w:val="24"/>
         </w:rPr>
       </w:pPr>
+      <w:bookmarkStart w:id="90" w:name="_Toc503271355"/>
+      <w:bookmarkStart w:id="91" w:name="_Toc503278215"/>
       <w:bookmarkStart w:id="92" w:name="_Toc503280957"/>
-      <w:bookmarkStart w:id="93" w:name="_Toc503278215"/>
-      <w:bookmarkStart w:id="94" w:name="_Toc503271355"/>
+      <w:bookmarkEnd w:id="90"/>
+      <w:bookmarkEnd w:id="91"/>
       <w:bookmarkEnd w:id="92"/>
-      <w:bookmarkEnd w:id="93"/>
-      <w:bookmarkEnd w:id="94"/>
       <w:r>
         <w:rPr>
           <w:rFonts w:eastAsia="Times New Roman"/>
@@ -8374,12 +8573,12 @@
           <w:szCs w:val="24"/>
         </w:rPr>
       </w:pPr>
+      <w:bookmarkStart w:id="93" w:name="_Toc503271356"/>
+      <w:bookmarkStart w:id="94" w:name="_Toc503278216"/>
       <w:bookmarkStart w:id="95" w:name="_Toc503280958"/>
-      <w:bookmarkStart w:id="96" w:name="_Toc503278216"/>
-      <w:bookmarkStart w:id="97" w:name="_Toc503271356"/>
+      <w:bookmarkEnd w:id="93"/>
+      <w:bookmarkEnd w:id="94"/>
       <w:bookmarkEnd w:id="95"/>
-      <w:bookmarkEnd w:id="96"/>
-      <w:bookmarkEnd w:id="97"/>
       <w:r>
         <w:rPr>
           <w:rFonts w:eastAsia="Times New Roman"/>
@@ -8455,15 +8654,15 @@
           <w:szCs w:val="24"/>
         </w:rPr>
       </w:pPr>
-      <w:bookmarkStart w:id="98" w:name="_Toc503280959"/>
-      <w:bookmarkStart w:id="99" w:name="_Toc503278217"/>
-      <w:bookmarkStart w:id="100" w:name="_Toc503271357"/>
-      <w:bookmarkStart w:id="101" w:name="_Toc503280960"/>
-      <w:bookmarkStart w:id="102" w:name="_Toc503278218"/>
-      <w:bookmarkStart w:id="103" w:name="_Toc503271358"/>
-      <w:bookmarkEnd w:id="98"/>
+      <w:bookmarkStart w:id="96" w:name="_Toc503271358"/>
+      <w:bookmarkStart w:id="97" w:name="_Toc503278218"/>
+      <w:bookmarkStart w:id="98" w:name="_Toc503280960"/>
+      <w:bookmarkStart w:id="99" w:name="_Toc503271357"/>
+      <w:bookmarkStart w:id="100" w:name="_Toc503278217"/>
+      <w:bookmarkStart w:id="101" w:name="_Toc503280959"/>
       <w:bookmarkEnd w:id="99"/>
       <w:bookmarkEnd w:id="100"/>
+      <w:bookmarkEnd w:id="101"/>
       <w:r>
         <w:rPr>
           <w:rFonts w:eastAsia="Times New Roman"/>
@@ -8513,6 +8712,9 @@
           <w:szCs w:val="24"/>
         </w:rPr>
       </w:pPr>
+      <w:bookmarkStart w:id="102" w:name="_Toc503271358"/>
+      <w:bookmarkStart w:id="103" w:name="_Toc503278218"/>
+      <w:bookmarkStart w:id="104" w:name="_Toc503280960"/>
       <w:r>
         <w:rPr>
           <w:rFonts w:eastAsia="Times New Roman"/>
@@ -8522,9 +8724,9 @@
         </w:rPr>
         <w:t>5.4 Software Quality Attributes</w:t>
       </w:r>
-      <w:bookmarkEnd w:id="101"/>
       <w:bookmarkEnd w:id="102"/>
       <w:bookmarkEnd w:id="103"/>
+      <w:bookmarkEnd w:id="104"/>
       <w:r>
         <w:rPr>
           <w:rFonts w:eastAsia="Times New Roman"/>
@@ -8738,8 +8940,8 @@
           <w:szCs w:val="24"/>
         </w:rPr>
       </w:pPr>
-      <w:bookmarkStart w:id="104" w:name="_Toc503280961"/>
-      <w:bookmarkEnd w:id="104"/>
+      <w:bookmarkStart w:id="105" w:name="_Toc503280961"/>
+      <w:bookmarkEnd w:id="105"/>
       <w:r>
         <w:rPr>
           <w:b/>
@@ -8820,8 +9022,6 @@
           <w:szCs w:val="36"/>
         </w:rPr>
       </w:pPr>
-      <w:bookmarkStart w:id="105" w:name="_Toc503271359"/>
-      <w:bookmarkStart w:id="106" w:name="_Toc503271359"/>
       <w:r>
         <w:rPr>
           <w:rFonts w:eastAsia="Times"/>
@@ -8846,10 +9046,10 @@
           <w:szCs w:val="36"/>
         </w:rPr>
       </w:pPr>
+      <w:bookmarkStart w:id="106" w:name="_Toc503278219"/>
       <w:bookmarkStart w:id="107" w:name="_Toc503280962"/>
-      <w:bookmarkStart w:id="108" w:name="_Toc503278219"/>
+      <w:bookmarkEnd w:id="106"/>
       <w:bookmarkEnd w:id="107"/>
-      <w:bookmarkEnd w:id="108"/>
       <w:r>
         <w:rPr>
           <w:rFonts w:eastAsia="Times"/>
@@ -8872,9 +9072,9 @@
           <w:szCs w:val="36"/>
         </w:rPr>
       </w:pPr>
-      <w:bookmarkStart w:id="109" w:name="_Toc503271359"/>
-      <w:bookmarkStart w:id="110" w:name="_Toc503280963"/>
-      <w:bookmarkStart w:id="111" w:name="_Toc503278220"/>
+      <w:bookmarkStart w:id="108" w:name="_Toc503278220"/>
+      <w:bookmarkStart w:id="109" w:name="_Toc503280963"/>
+      <w:bookmarkStart w:id="110" w:name="_Toc503271359"/>
       <w:r>
         <w:rPr>
           <w:rFonts w:eastAsia="Times" w:cs="Times" w:ascii="Times" w:hAnsi="Times"/>
@@ -8884,9 +9084,9 @@
         </w:rPr>
         <w:t xml:space="preserve">Appendix A: </w:t>
       </w:r>
+      <w:bookmarkEnd w:id="108"/>
       <w:bookmarkEnd w:id="109"/>
       <w:bookmarkEnd w:id="110"/>
-      <w:bookmarkEnd w:id="111"/>
       <w:r>
         <w:rPr>
           <w:rFonts w:eastAsia="Times" w:cs="Times" w:ascii="Times" w:hAnsi="Times"/>
@@ -8908,12 +9108,12 @@
           <w:szCs w:val="36"/>
         </w:rPr>
       </w:pPr>
-      <w:bookmarkStart w:id="112" w:name="_Toc503280964"/>
-      <w:bookmarkStart w:id="113" w:name="_Toc441231002"/>
-      <w:bookmarkStart w:id="114" w:name="_Toc439994697"/>
+      <w:bookmarkStart w:id="111" w:name="_Toc439994697"/>
+      <w:bookmarkStart w:id="112" w:name="_Toc441231002"/>
+      <w:bookmarkStart w:id="113" w:name="_Toc503280964"/>
+      <w:bookmarkEnd w:id="111"/>
       <w:bookmarkEnd w:id="112"/>
       <w:bookmarkEnd w:id="113"/>
-      <w:bookmarkEnd w:id="114"/>
       <w:r>
         <w:rPr>
           <w:rFonts w:cs="Times" w:ascii="Times" w:hAnsi="Times"/>
@@ -8955,12 +9155,12 @@
           <w:szCs w:val="36"/>
         </w:rPr>
       </w:pPr>
-      <w:bookmarkStart w:id="115" w:name="_Toc503280965"/>
-      <w:bookmarkStart w:id="116" w:name="_Toc441231003"/>
-      <w:bookmarkStart w:id="117" w:name="_Toc439994698"/>
+      <w:bookmarkStart w:id="114" w:name="_Toc439994698"/>
+      <w:bookmarkStart w:id="115" w:name="_Toc441231003"/>
+      <w:bookmarkStart w:id="116" w:name="_Toc503280965"/>
+      <w:bookmarkEnd w:id="114"/>
       <w:bookmarkEnd w:id="115"/>
       <w:bookmarkEnd w:id="116"/>
-      <w:bookmarkEnd w:id="117"/>
       <w:r>
         <w:rPr>
           <w:rFonts w:cs="Times" w:ascii="Times" w:hAnsi="Times"/>
@@ -9313,7 +9513,7 @@
       <w:fldChar w:fldCharType="separate"/>
     </w:r>
     <w:r>
-      <w:t>1</w:t>
+      <w:t>20</w:t>
     </w:r>
     <w:r>
       <w:fldChar w:fldCharType="end"/>
@@ -9415,6 +9615,7 @@
         <w:rFonts w:ascii="Wingdings" w:hAnsi="Wingdings" w:cs="Wingdings" w:hint="default"/>
         <w:sz w:val="24"/>
         <w:u w:val="none"/>
+        <w:rFonts w:cs="Wingdings"/>
       </w:rPr>
     </w:lvl>
     <w:lvl w:ilvl="1">
@@ -9428,6 +9629,7 @@
       <w:rPr>
         <w:rFonts w:ascii="Wingdings 2" w:hAnsi="Wingdings 2" w:cs="Wingdings 2" w:hint="default"/>
         <w:u w:val="none"/>
+        <w:rFonts w:cs="Wingdings 2"/>
       </w:rPr>
     </w:lvl>
     <w:lvl w:ilvl="2">
@@ -9441,6 +9643,7 @@
       <w:rPr>
         <w:rFonts w:ascii="OpenSymbol" w:hAnsi="OpenSymbol" w:cs="OpenSymbol" w:hint="default"/>
         <w:u w:val="none"/>
+        <w:rFonts w:cs="OpenSymbol"/>
       </w:rPr>
     </w:lvl>
     <w:lvl w:ilvl="3">
@@ -9454,6 +9657,7 @@
       <w:rPr>
         <w:rFonts w:ascii="Wingdings" w:hAnsi="Wingdings" w:cs="Wingdings" w:hint="default"/>
         <w:u w:val="none"/>
+        <w:rFonts w:cs="Wingdings"/>
       </w:rPr>
     </w:lvl>
     <w:lvl w:ilvl="4">
@@ -9467,6 +9671,7 @@
       <w:rPr>
         <w:rFonts w:ascii="Wingdings 2" w:hAnsi="Wingdings 2" w:cs="Wingdings 2" w:hint="default"/>
         <w:u w:val="none"/>
+        <w:rFonts w:cs="Wingdings 2"/>
       </w:rPr>
     </w:lvl>
     <w:lvl w:ilvl="5">
@@ -9480,6 +9685,7 @@
       <w:rPr>
         <w:rFonts w:ascii="OpenSymbol" w:hAnsi="OpenSymbol" w:cs="OpenSymbol" w:hint="default"/>
         <w:u w:val="none"/>
+        <w:rFonts w:cs="OpenSymbol"/>
       </w:rPr>
     </w:lvl>
     <w:lvl w:ilvl="6">
@@ -9493,6 +9699,7 @@
       <w:rPr>
         <w:rFonts w:ascii="Wingdings" w:hAnsi="Wingdings" w:cs="Wingdings" w:hint="default"/>
         <w:u w:val="none"/>
+        <w:rFonts w:cs="Wingdings"/>
       </w:rPr>
     </w:lvl>
     <w:lvl w:ilvl="7">
@@ -9506,6 +9713,7 @@
       <w:rPr>
         <w:rFonts w:ascii="Wingdings 2" w:hAnsi="Wingdings 2" w:cs="Wingdings 2" w:hint="default"/>
         <w:u w:val="none"/>
+        <w:rFonts w:cs="Wingdings 2"/>
       </w:rPr>
     </w:lvl>
     <w:lvl w:ilvl="8">
@@ -9519,6 +9727,7 @@
       <w:rPr>
         <w:rFonts w:ascii="OpenSymbol" w:hAnsi="OpenSymbol" w:cs="OpenSymbol" w:hint="default"/>
         <w:u w:val="none"/>
+        <w:rFonts w:cs="OpenSymbol"/>
       </w:rPr>
     </w:lvl>
   </w:abstractNum>
@@ -9535,6 +9744,7 @@
         <w:rFonts w:ascii="Wingdings" w:hAnsi="Wingdings" w:cs="Wingdings" w:hint="default"/>
         <w:sz w:val="24"/>
         <w:u w:val="none"/>
+        <w:rFonts w:cs="Wingdings"/>
       </w:rPr>
     </w:lvl>
     <w:lvl w:ilvl="1">
@@ -9548,6 +9758,7 @@
       <w:rPr>
         <w:rFonts w:ascii="Wingdings 2" w:hAnsi="Wingdings 2" w:cs="Wingdings 2" w:hint="default"/>
         <w:u w:val="none"/>
+        <w:rFonts w:cs="Wingdings 2"/>
       </w:rPr>
     </w:lvl>
     <w:lvl w:ilvl="2">
@@ -9561,6 +9772,7 @@
       <w:rPr>
         <w:rFonts w:ascii="OpenSymbol" w:hAnsi="OpenSymbol" w:cs="OpenSymbol" w:hint="default"/>
         <w:u w:val="none"/>
+        <w:rFonts w:cs="OpenSymbol"/>
       </w:rPr>
     </w:lvl>
     <w:lvl w:ilvl="3">
@@ -9574,6 +9786,7 @@
       <w:rPr>
         <w:rFonts w:ascii="Wingdings" w:hAnsi="Wingdings" w:cs="Wingdings" w:hint="default"/>
         <w:u w:val="none"/>
+        <w:rFonts w:cs="Wingdings"/>
       </w:rPr>
     </w:lvl>
     <w:lvl w:ilvl="4">
@@ -9587,6 +9800,7 @@
       <w:rPr>
         <w:rFonts w:ascii="Wingdings 2" w:hAnsi="Wingdings 2" w:cs="Wingdings 2" w:hint="default"/>
         <w:u w:val="none"/>
+        <w:rFonts w:cs="Wingdings 2"/>
       </w:rPr>
     </w:lvl>
     <w:lvl w:ilvl="5">
@@ -9600,6 +9814,7 @@
       <w:rPr>
         <w:rFonts w:ascii="OpenSymbol" w:hAnsi="OpenSymbol" w:cs="OpenSymbol" w:hint="default"/>
         <w:u w:val="none"/>
+        <w:rFonts w:cs="OpenSymbol"/>
       </w:rPr>
     </w:lvl>
     <w:lvl w:ilvl="6">
@@ -9613,6 +9828,7 @@
       <w:rPr>
         <w:rFonts w:ascii="Wingdings" w:hAnsi="Wingdings" w:cs="Wingdings" w:hint="default"/>
         <w:u w:val="none"/>
+        <w:rFonts w:cs="Wingdings"/>
       </w:rPr>
     </w:lvl>
     <w:lvl w:ilvl="7">
@@ -9626,6 +9842,7 @@
       <w:rPr>
         <w:rFonts w:ascii="Wingdings 2" w:hAnsi="Wingdings 2" w:cs="Wingdings 2" w:hint="default"/>
         <w:u w:val="none"/>
+        <w:rFonts w:cs="Wingdings 2"/>
       </w:rPr>
     </w:lvl>
     <w:lvl w:ilvl="8">
@@ -9639,6 +9856,7 @@
       <w:rPr>
         <w:rFonts w:ascii="OpenSymbol" w:hAnsi="OpenSymbol" w:cs="OpenSymbol" w:hint="default"/>
         <w:u w:val="none"/>
+        <w:rFonts w:cs="OpenSymbol"/>
       </w:rPr>
     </w:lvl>
   </w:abstractNum>
@@ -9776,6 +9994,7 @@
         <w:sz w:val="24"/>
         <w:u w:val="none"/>
         <w:b/>
+        <w:rFonts w:cs="Wingdings"/>
       </w:rPr>
     </w:lvl>
     <w:lvl w:ilvl="1">
@@ -9789,6 +10008,7 @@
       <w:rPr>
         <w:rFonts w:ascii="Wingdings 2" w:hAnsi="Wingdings 2" w:cs="Wingdings 2" w:hint="default"/>
         <w:u w:val="none"/>
+        <w:rFonts w:cs="Wingdings 2"/>
       </w:rPr>
     </w:lvl>
     <w:lvl w:ilvl="2">
@@ -9802,6 +10022,7 @@
       <w:rPr>
         <w:rFonts w:ascii="OpenSymbol" w:hAnsi="OpenSymbol" w:cs="OpenSymbol" w:hint="default"/>
         <w:u w:val="none"/>
+        <w:rFonts w:cs="OpenSymbol"/>
       </w:rPr>
     </w:lvl>
     <w:lvl w:ilvl="3">
@@ -9815,6 +10036,7 @@
       <w:rPr>
         <w:rFonts w:ascii="Wingdings" w:hAnsi="Wingdings" w:cs="Wingdings" w:hint="default"/>
         <w:u w:val="none"/>
+        <w:rFonts w:cs="Wingdings"/>
       </w:rPr>
     </w:lvl>
     <w:lvl w:ilvl="4">
@@ -9828,6 +10050,7 @@
       <w:rPr>
         <w:rFonts w:ascii="Wingdings 2" w:hAnsi="Wingdings 2" w:cs="Wingdings 2" w:hint="default"/>
         <w:u w:val="none"/>
+        <w:rFonts w:cs="Wingdings 2"/>
       </w:rPr>
     </w:lvl>
     <w:lvl w:ilvl="5">
@@ -9841,6 +10064,7 @@
       <w:rPr>
         <w:rFonts w:ascii="OpenSymbol" w:hAnsi="OpenSymbol" w:cs="OpenSymbol" w:hint="default"/>
         <w:u w:val="none"/>
+        <w:rFonts w:cs="OpenSymbol"/>
       </w:rPr>
     </w:lvl>
     <w:lvl w:ilvl="6">
@@ -9854,6 +10078,7 @@
       <w:rPr>
         <w:rFonts w:ascii="Wingdings" w:hAnsi="Wingdings" w:cs="Wingdings" w:hint="default"/>
         <w:u w:val="none"/>
+        <w:rFonts w:cs="Wingdings"/>
       </w:rPr>
     </w:lvl>
     <w:lvl w:ilvl="7">
@@ -9867,6 +10092,7 @@
       <w:rPr>
         <w:rFonts w:ascii="Wingdings 2" w:hAnsi="Wingdings 2" w:cs="Wingdings 2" w:hint="default"/>
         <w:u w:val="none"/>
+        <w:rFonts w:cs="Wingdings 2"/>
       </w:rPr>
     </w:lvl>
     <w:lvl w:ilvl="8">
@@ -9880,6 +10106,7 @@
       <w:rPr>
         <w:rFonts w:ascii="OpenSymbol" w:hAnsi="OpenSymbol" w:cs="OpenSymbol" w:hint="default"/>
         <w:u w:val="none"/>
+        <w:rFonts w:cs="OpenSymbol"/>
       </w:rPr>
     </w:lvl>
   </w:abstractNum>
@@ -9896,6 +10123,7 @@
         <w:rFonts w:ascii="Wingdings" w:hAnsi="Wingdings" w:cs="Wingdings" w:hint="default"/>
         <w:sz w:val="24"/>
         <w:u w:val="none"/>
+        <w:rFonts w:cs="Wingdings"/>
       </w:rPr>
     </w:lvl>
     <w:lvl w:ilvl="1">
@@ -9909,6 +10137,7 @@
       <w:rPr>
         <w:rFonts w:ascii="Wingdings 2" w:hAnsi="Wingdings 2" w:cs="Wingdings 2" w:hint="default"/>
         <w:u w:val="none"/>
+        <w:rFonts w:cs="Wingdings 2"/>
       </w:rPr>
     </w:lvl>
     <w:lvl w:ilvl="2">
@@ -9922,6 +10151,7 @@
       <w:rPr>
         <w:rFonts w:ascii="OpenSymbol" w:hAnsi="OpenSymbol" w:cs="OpenSymbol" w:hint="default"/>
         <w:u w:val="none"/>
+        <w:rFonts w:cs="OpenSymbol"/>
       </w:rPr>
     </w:lvl>
     <w:lvl w:ilvl="3">
@@ -9935,6 +10165,7 @@
       <w:rPr>
         <w:rFonts w:ascii="Wingdings" w:hAnsi="Wingdings" w:cs="Wingdings" w:hint="default"/>
         <w:u w:val="none"/>
+        <w:rFonts w:cs="Wingdings"/>
       </w:rPr>
     </w:lvl>
     <w:lvl w:ilvl="4">
@@ -9948,6 +10179,7 @@
       <w:rPr>
         <w:rFonts w:ascii="Wingdings 2" w:hAnsi="Wingdings 2" w:cs="Wingdings 2" w:hint="default"/>
         <w:u w:val="none"/>
+        <w:rFonts w:cs="Wingdings 2"/>
       </w:rPr>
     </w:lvl>
     <w:lvl w:ilvl="5">
@@ -9961,6 +10193,7 @@
       <w:rPr>
         <w:rFonts w:ascii="OpenSymbol" w:hAnsi="OpenSymbol" w:cs="OpenSymbol" w:hint="default"/>
         <w:u w:val="none"/>
+        <w:rFonts w:cs="OpenSymbol"/>
       </w:rPr>
     </w:lvl>
     <w:lvl w:ilvl="6">
@@ -9974,6 +10207,7 @@
       <w:rPr>
         <w:rFonts w:ascii="Wingdings" w:hAnsi="Wingdings" w:cs="Wingdings" w:hint="default"/>
         <w:u w:val="none"/>
+        <w:rFonts w:cs="Wingdings"/>
       </w:rPr>
     </w:lvl>
     <w:lvl w:ilvl="7">
@@ -9987,6 +10221,7 @@
       <w:rPr>
         <w:rFonts w:ascii="Wingdings 2" w:hAnsi="Wingdings 2" w:cs="Wingdings 2" w:hint="default"/>
         <w:u w:val="none"/>
+        <w:rFonts w:cs="Wingdings 2"/>
       </w:rPr>
     </w:lvl>
     <w:lvl w:ilvl="8">
@@ -10000,6 +10235,7 @@
       <w:rPr>
         <w:rFonts w:ascii="OpenSymbol" w:hAnsi="OpenSymbol" w:cs="OpenSymbol" w:hint="default"/>
         <w:u w:val="none"/>
+        <w:rFonts w:cs="OpenSymbol"/>
       </w:rPr>
     </w:lvl>
   </w:abstractNum>
@@ -10016,6 +10252,7 @@
         <w:rFonts w:ascii="Wingdings" w:hAnsi="Wingdings" w:cs="Wingdings" w:hint="default"/>
         <w:sz w:val="24"/>
         <w:u w:val="none"/>
+        <w:rFonts w:cs="Wingdings"/>
       </w:rPr>
     </w:lvl>
     <w:lvl w:ilvl="1">
@@ -10029,6 +10266,7 @@
       <w:rPr>
         <w:rFonts w:ascii="Wingdings 2" w:hAnsi="Wingdings 2" w:cs="Wingdings 2" w:hint="default"/>
         <w:u w:val="none"/>
+        <w:rFonts w:cs="Wingdings 2"/>
       </w:rPr>
     </w:lvl>
     <w:lvl w:ilvl="2">
@@ -10042,6 +10280,7 @@
       <w:rPr>
         <w:rFonts w:ascii="OpenSymbol" w:hAnsi="OpenSymbol" w:cs="OpenSymbol" w:hint="default"/>
         <w:u w:val="none"/>
+        <w:rFonts w:cs="OpenSymbol"/>
       </w:rPr>
     </w:lvl>
     <w:lvl w:ilvl="3">
@@ -10055,6 +10294,7 @@
       <w:rPr>
         <w:rFonts w:ascii="Wingdings" w:hAnsi="Wingdings" w:cs="Wingdings" w:hint="default"/>
         <w:u w:val="none"/>
+        <w:rFonts w:cs="Wingdings"/>
       </w:rPr>
     </w:lvl>
     <w:lvl w:ilvl="4">
@@ -10068,6 +10308,7 @@
       <w:rPr>
         <w:rFonts w:ascii="Wingdings 2" w:hAnsi="Wingdings 2" w:cs="Wingdings 2" w:hint="default"/>
         <w:u w:val="none"/>
+        <w:rFonts w:cs="Wingdings 2"/>
       </w:rPr>
     </w:lvl>
     <w:lvl w:ilvl="5">
@@ -10081,6 +10322,7 @@
       <w:rPr>
         <w:rFonts w:ascii="OpenSymbol" w:hAnsi="OpenSymbol" w:cs="OpenSymbol" w:hint="default"/>
         <w:u w:val="none"/>
+        <w:rFonts w:cs="OpenSymbol"/>
       </w:rPr>
     </w:lvl>
     <w:lvl w:ilvl="6">
@@ -10094,6 +10336,7 @@
       <w:rPr>
         <w:rFonts w:ascii="Wingdings" w:hAnsi="Wingdings" w:cs="Wingdings" w:hint="default"/>
         <w:u w:val="none"/>
+        <w:rFonts w:cs="Wingdings"/>
       </w:rPr>
     </w:lvl>
     <w:lvl w:ilvl="7">
@@ -10107,6 +10350,7 @@
       <w:rPr>
         <w:rFonts w:ascii="Wingdings 2" w:hAnsi="Wingdings 2" w:cs="Wingdings 2" w:hint="default"/>
         <w:u w:val="none"/>
+        <w:rFonts w:cs="Wingdings 2"/>
       </w:rPr>
     </w:lvl>
     <w:lvl w:ilvl="8">
@@ -10120,6 +10364,7 @@
       <w:rPr>
         <w:rFonts w:ascii="OpenSymbol" w:hAnsi="OpenSymbol" w:cs="OpenSymbol" w:hint="default"/>
         <w:u w:val="none"/>
+        <w:rFonts w:cs="OpenSymbol"/>
       </w:rPr>
     </w:lvl>
   </w:abstractNum>
@@ -10136,6 +10381,7 @@
         <w:rFonts w:ascii="Wingdings" w:hAnsi="Wingdings" w:cs="Wingdings" w:hint="default"/>
         <w:sz w:val="24"/>
         <w:u w:val="none"/>
+        <w:rFonts w:cs="Wingdings"/>
       </w:rPr>
     </w:lvl>
     <w:lvl w:ilvl="1">
@@ -10149,6 +10395,7 @@
       <w:rPr>
         <w:rFonts w:ascii="Wingdings 2" w:hAnsi="Wingdings 2" w:cs="Wingdings 2" w:hint="default"/>
         <w:u w:val="none"/>
+        <w:rFonts w:cs="Wingdings 2"/>
       </w:rPr>
     </w:lvl>
     <w:lvl w:ilvl="2">
@@ -10162,6 +10409,7 @@
       <w:rPr>
         <w:rFonts w:ascii="OpenSymbol" w:hAnsi="OpenSymbol" w:cs="OpenSymbol" w:hint="default"/>
         <w:u w:val="none"/>
+        <w:rFonts w:cs="OpenSymbol"/>
       </w:rPr>
     </w:lvl>
     <w:lvl w:ilvl="3">
@@ -10175,6 +10423,7 @@
       <w:rPr>
         <w:rFonts w:ascii="Wingdings" w:hAnsi="Wingdings" w:cs="Wingdings" w:hint="default"/>
         <w:u w:val="none"/>
+        <w:rFonts w:cs="Wingdings"/>
       </w:rPr>
     </w:lvl>
     <w:lvl w:ilvl="4">
@@ -10188,6 +10437,7 @@
       <w:rPr>
         <w:rFonts w:ascii="Wingdings 2" w:hAnsi="Wingdings 2" w:cs="Wingdings 2" w:hint="default"/>
         <w:u w:val="none"/>
+        <w:rFonts w:cs="Wingdings 2"/>
       </w:rPr>
     </w:lvl>
     <w:lvl w:ilvl="5">
@@ -10201,6 +10451,7 @@
       <w:rPr>
         <w:rFonts w:ascii="OpenSymbol" w:hAnsi="OpenSymbol" w:cs="OpenSymbol" w:hint="default"/>
         <w:u w:val="none"/>
+        <w:rFonts w:cs="OpenSymbol"/>
       </w:rPr>
     </w:lvl>
     <w:lvl w:ilvl="6">
@@ -10214,6 +10465,7 @@
       <w:rPr>
         <w:rFonts w:ascii="Wingdings" w:hAnsi="Wingdings" w:cs="Wingdings" w:hint="default"/>
         <w:u w:val="none"/>
+        <w:rFonts w:cs="Wingdings"/>
       </w:rPr>
     </w:lvl>
     <w:lvl w:ilvl="7">
@@ -10227,6 +10479,7 @@
       <w:rPr>
         <w:rFonts w:ascii="Wingdings 2" w:hAnsi="Wingdings 2" w:cs="Wingdings 2" w:hint="default"/>
         <w:u w:val="none"/>
+        <w:rFonts w:cs="Wingdings 2"/>
       </w:rPr>
     </w:lvl>
     <w:lvl w:ilvl="8">
@@ -10240,6 +10493,7 @@
       <w:rPr>
         <w:rFonts w:ascii="OpenSymbol" w:hAnsi="OpenSymbol" w:cs="OpenSymbol" w:hint="default"/>
         <w:u w:val="none"/>
+        <w:rFonts w:cs="OpenSymbol"/>
       </w:rPr>
     </w:lvl>
   </w:abstractNum>
@@ -10254,6 +10508,8 @@
       </w:pPr>
       <w:rPr>
         <w:rFonts w:ascii="Symbol" w:hAnsi="Symbol" w:cs="Symbol" w:hint="default"/>
+        <w:sz w:val="23"/>
+        <w:rFonts w:cs="Symbol"/>
       </w:rPr>
     </w:lvl>
     <w:lvl w:ilvl="1">
@@ -10279,6 +10535,7 @@
       </w:pPr>
       <w:rPr>
         <w:rFonts w:ascii="Wingdings" w:hAnsi="Wingdings" w:cs="Wingdings" w:hint="default"/>
+        <w:rFonts w:cs="Wingdings"/>
       </w:rPr>
     </w:lvl>
     <w:lvl w:ilvl="3">
@@ -10291,6 +10548,7 @@
       </w:pPr>
       <w:rPr>
         <w:rFonts w:ascii="Symbol" w:hAnsi="Symbol" w:cs="Symbol" w:hint="default"/>
+        <w:rFonts w:cs="Symbol"/>
       </w:rPr>
     </w:lvl>
     <w:lvl w:ilvl="4">
@@ -10316,6 +10574,7 @@
       </w:pPr>
       <w:rPr>
         <w:rFonts w:ascii="Wingdings" w:hAnsi="Wingdings" w:cs="Wingdings" w:hint="default"/>
+        <w:rFonts w:cs="Wingdings"/>
       </w:rPr>
     </w:lvl>
     <w:lvl w:ilvl="6">
@@ -10328,6 +10587,7 @@
       </w:pPr>
       <w:rPr>
         <w:rFonts w:ascii="Symbol" w:hAnsi="Symbol" w:cs="Symbol" w:hint="default"/>
+        <w:rFonts w:cs="Symbol"/>
       </w:rPr>
     </w:lvl>
     <w:lvl w:ilvl="7">
@@ -10353,6 +10613,7 @@
       </w:pPr>
       <w:rPr>
         <w:rFonts w:ascii="Wingdings" w:hAnsi="Wingdings" w:cs="Wingdings" w:hint="default"/>
+        <w:rFonts w:cs="Wingdings"/>
       </w:rPr>
     </w:lvl>
   </w:abstractNum>
@@ -10367,6 +10628,8 @@
       </w:pPr>
       <w:rPr>
         <w:rFonts w:ascii="Symbol" w:hAnsi="Symbol" w:cs="Symbol" w:hint="default"/>
+        <w:sz w:val="23"/>
+        <w:rFonts w:cs="Symbol"/>
       </w:rPr>
     </w:lvl>
     <w:lvl w:ilvl="1">
@@ -10392,6 +10655,7 @@
       </w:pPr>
       <w:rPr>
         <w:rFonts w:ascii="Wingdings" w:hAnsi="Wingdings" w:cs="Wingdings" w:hint="default"/>
+        <w:rFonts w:cs="Wingdings"/>
       </w:rPr>
     </w:lvl>
     <w:lvl w:ilvl="3">
@@ -10404,6 +10668,7 @@
       </w:pPr>
       <w:rPr>
         <w:rFonts w:ascii="Symbol" w:hAnsi="Symbol" w:cs="Symbol" w:hint="default"/>
+        <w:rFonts w:cs="Symbol"/>
       </w:rPr>
     </w:lvl>
     <w:lvl w:ilvl="4">
@@ -10429,6 +10694,7 @@
       </w:pPr>
       <w:rPr>
         <w:rFonts w:ascii="Wingdings" w:hAnsi="Wingdings" w:cs="Wingdings" w:hint="default"/>
+        <w:rFonts w:cs="Wingdings"/>
       </w:rPr>
     </w:lvl>
     <w:lvl w:ilvl="6">
@@ -10441,6 +10707,7 @@
       </w:pPr>
       <w:rPr>
         <w:rFonts w:ascii="Symbol" w:hAnsi="Symbol" w:cs="Symbol" w:hint="default"/>
+        <w:rFonts w:cs="Symbol"/>
       </w:rPr>
     </w:lvl>
     <w:lvl w:ilvl="7">
@@ -10466,6 +10733,7 @@
       </w:pPr>
       <w:rPr>
         <w:rFonts w:ascii="Wingdings" w:hAnsi="Wingdings" w:cs="Wingdings" w:hint="default"/>
+        <w:rFonts w:cs="Wingdings"/>
       </w:rPr>
     </w:lvl>
   </w:abstractNum>
@@ -10483,6 +10751,7 @@
       </w:pPr>
       <w:rPr>
         <w:rFonts w:ascii="Symbol" w:hAnsi="Symbol" w:cs="Symbol" w:hint="default"/>
+        <w:rFonts w:cs="Symbol"/>
       </w:rPr>
     </w:lvl>
     <w:lvl w:ilvl="1">
@@ -10498,6 +10767,7 @@
       </w:pPr>
       <w:rPr>
         <w:rFonts w:ascii="Symbol" w:hAnsi="Symbol" w:cs="Symbol" w:hint="default"/>
+        <w:rFonts w:cs="Symbol"/>
       </w:rPr>
     </w:lvl>
     <w:lvl w:ilvl="2">
@@ -10513,6 +10783,7 @@
       </w:pPr>
       <w:rPr>
         <w:rFonts w:ascii="Symbol" w:hAnsi="Symbol" w:cs="Symbol" w:hint="default"/>
+        <w:rFonts w:cs="Symbol"/>
       </w:rPr>
     </w:lvl>
     <w:lvl w:ilvl="3">
@@ -10528,6 +10799,7 @@
       </w:pPr>
       <w:rPr>
         <w:rFonts w:ascii="Symbol" w:hAnsi="Symbol" w:cs="Symbol" w:hint="default"/>
+        <w:rFonts w:cs="Symbol"/>
       </w:rPr>
     </w:lvl>
     <w:lvl w:ilvl="4">
@@ -10543,6 +10815,7 @@
       </w:pPr>
       <w:rPr>
         <w:rFonts w:ascii="Symbol" w:hAnsi="Symbol" w:cs="Symbol" w:hint="default"/>
+        <w:rFonts w:cs="Symbol"/>
       </w:rPr>
     </w:lvl>
     <w:lvl w:ilvl="5">
@@ -10558,6 +10831,7 @@
       </w:pPr>
       <w:rPr>
         <w:rFonts w:ascii="Symbol" w:hAnsi="Symbol" w:cs="Symbol" w:hint="default"/>
+        <w:rFonts w:cs="Symbol"/>
       </w:rPr>
     </w:lvl>
     <w:lvl w:ilvl="6">
@@ -10573,6 +10847,7 @@
       </w:pPr>
       <w:rPr>
         <w:rFonts w:ascii="Symbol" w:hAnsi="Symbol" w:cs="Symbol" w:hint="default"/>
+        <w:rFonts w:cs="Symbol"/>
       </w:rPr>
     </w:lvl>
     <w:lvl w:ilvl="7">
@@ -10588,6 +10863,7 @@
       </w:pPr>
       <w:rPr>
         <w:rFonts w:ascii="Symbol" w:hAnsi="Symbol" w:cs="Symbol" w:hint="default"/>
+        <w:rFonts w:cs="Symbol"/>
       </w:rPr>
     </w:lvl>
     <w:lvl w:ilvl="8">
@@ -10603,6 +10879,7 @@
       </w:pPr>
       <w:rPr>
         <w:rFonts w:ascii="Symbol" w:hAnsi="Symbol" w:cs="Symbol" w:hint="default"/>
+        <w:rFonts w:cs="Symbol"/>
       </w:rPr>
     </w:lvl>
   </w:abstractNum>
@@ -10917,7 +11194,6 @@
       <w:rPr>
         <w:rFonts w:ascii="Arial" w:hAnsi="Arial" w:eastAsia="Arial" w:cs="Arial"/>
         <w:color w:val="000000"/>
-        <w:sz w:val="22"/>
         <w:szCs w:val="22"/>
         <w:lang w:val="en" w:eastAsia="en-IN" w:bidi="ar-SA"/>
       </w:rPr>
@@ -11304,7 +11580,6 @@
     <w:qFormat/>
     <w:pPr>
       <w:widowControl/>
-      <w:pBdr/>
       <w:bidi w:val="0"/>
       <w:spacing w:lineRule="auto" w:line="276"/>
       <w:jc w:val="left"/>
@@ -12015,6 +12290,763 @@
     <w:qFormat/>
     <w:rPr>
       <w:rFonts w:ascii="OpenSymbol" w:hAnsi="OpenSymbol" w:eastAsia="OpenSymbol" w:cs="OpenSymbol"/>
+    </w:rPr>
+  </w:style>
+  <w:style w:type="character" w:styleId="ListLabel79">
+    <w:name w:val="ListLabel 79"/>
+    <w:qFormat/>
+    <w:rPr>
+      <w:rFonts w:cs="Wingdings"/>
+      <w:sz w:val="24"/>
+      <w:u w:val="none"/>
+    </w:rPr>
+  </w:style>
+  <w:style w:type="character" w:styleId="ListLabel80">
+    <w:name w:val="ListLabel 80"/>
+    <w:qFormat/>
+    <w:rPr>
+      <w:rFonts w:cs="Wingdings 2"/>
+      <w:u w:val="none"/>
+    </w:rPr>
+  </w:style>
+  <w:style w:type="character" w:styleId="ListLabel81">
+    <w:name w:val="ListLabel 81"/>
+    <w:qFormat/>
+    <w:rPr>
+      <w:rFonts w:cs="OpenSymbol"/>
+      <w:u w:val="none"/>
+    </w:rPr>
+  </w:style>
+  <w:style w:type="character" w:styleId="ListLabel82">
+    <w:name w:val="ListLabel 82"/>
+    <w:qFormat/>
+    <w:rPr>
+      <w:rFonts w:cs="Wingdings"/>
+      <w:u w:val="none"/>
+    </w:rPr>
+  </w:style>
+  <w:style w:type="character" w:styleId="ListLabel83">
+    <w:name w:val="ListLabel 83"/>
+    <w:qFormat/>
+    <w:rPr>
+      <w:rFonts w:cs="Wingdings 2"/>
+      <w:u w:val="none"/>
+    </w:rPr>
+  </w:style>
+  <w:style w:type="character" w:styleId="ListLabel84">
+    <w:name w:val="ListLabel 84"/>
+    <w:qFormat/>
+    <w:rPr>
+      <w:rFonts w:cs="OpenSymbol"/>
+      <w:u w:val="none"/>
+    </w:rPr>
+  </w:style>
+  <w:style w:type="character" w:styleId="ListLabel85">
+    <w:name w:val="ListLabel 85"/>
+    <w:qFormat/>
+    <w:rPr>
+      <w:rFonts w:cs="Wingdings"/>
+      <w:u w:val="none"/>
+    </w:rPr>
+  </w:style>
+  <w:style w:type="character" w:styleId="ListLabel86">
+    <w:name w:val="ListLabel 86"/>
+    <w:qFormat/>
+    <w:rPr>
+      <w:rFonts w:cs="Wingdings 2"/>
+      <w:u w:val="none"/>
+    </w:rPr>
+  </w:style>
+  <w:style w:type="character" w:styleId="ListLabel87">
+    <w:name w:val="ListLabel 87"/>
+    <w:qFormat/>
+    <w:rPr>
+      <w:rFonts w:cs="OpenSymbol"/>
+      <w:u w:val="none"/>
+    </w:rPr>
+  </w:style>
+  <w:style w:type="character" w:styleId="ListLabel88">
+    <w:name w:val="ListLabel 88"/>
+    <w:qFormat/>
+    <w:rPr>
+      <w:rFonts w:cs="Wingdings"/>
+      <w:sz w:val="24"/>
+      <w:u w:val="none"/>
+    </w:rPr>
+  </w:style>
+  <w:style w:type="character" w:styleId="ListLabel89">
+    <w:name w:val="ListLabel 89"/>
+    <w:qFormat/>
+    <w:rPr>
+      <w:rFonts w:cs="Wingdings 2"/>
+      <w:u w:val="none"/>
+    </w:rPr>
+  </w:style>
+  <w:style w:type="character" w:styleId="ListLabel90">
+    <w:name w:val="ListLabel 90"/>
+    <w:qFormat/>
+    <w:rPr>
+      <w:rFonts w:cs="OpenSymbol"/>
+      <w:u w:val="none"/>
+    </w:rPr>
+  </w:style>
+  <w:style w:type="character" w:styleId="ListLabel91">
+    <w:name w:val="ListLabel 91"/>
+    <w:qFormat/>
+    <w:rPr>
+      <w:rFonts w:cs="Wingdings"/>
+      <w:u w:val="none"/>
+    </w:rPr>
+  </w:style>
+  <w:style w:type="character" w:styleId="ListLabel92">
+    <w:name w:val="ListLabel 92"/>
+    <w:qFormat/>
+    <w:rPr>
+      <w:rFonts w:cs="Wingdings 2"/>
+      <w:u w:val="none"/>
+    </w:rPr>
+  </w:style>
+  <w:style w:type="character" w:styleId="ListLabel93">
+    <w:name w:val="ListLabel 93"/>
+    <w:qFormat/>
+    <w:rPr>
+      <w:rFonts w:cs="OpenSymbol"/>
+      <w:u w:val="none"/>
+    </w:rPr>
+  </w:style>
+  <w:style w:type="character" w:styleId="ListLabel94">
+    <w:name w:val="ListLabel 94"/>
+    <w:qFormat/>
+    <w:rPr>
+      <w:rFonts w:cs="Wingdings"/>
+      <w:u w:val="none"/>
+    </w:rPr>
+  </w:style>
+  <w:style w:type="character" w:styleId="ListLabel95">
+    <w:name w:val="ListLabel 95"/>
+    <w:qFormat/>
+    <w:rPr>
+      <w:rFonts w:cs="Wingdings 2"/>
+      <w:u w:val="none"/>
+    </w:rPr>
+  </w:style>
+  <w:style w:type="character" w:styleId="ListLabel96">
+    <w:name w:val="ListLabel 96"/>
+    <w:qFormat/>
+    <w:rPr>
+      <w:rFonts w:cs="OpenSymbol"/>
+      <w:u w:val="none"/>
+    </w:rPr>
+  </w:style>
+  <w:style w:type="character" w:styleId="ListLabel97">
+    <w:name w:val="ListLabel 97"/>
+    <w:qFormat/>
+    <w:rPr>
+      <w:rFonts w:cs="Noto Sans Symbols"/>
+      <w:sz w:val="24"/>
+    </w:rPr>
+  </w:style>
+  <w:style w:type="character" w:styleId="ListLabel98">
+    <w:name w:val="ListLabel 98"/>
+    <w:qFormat/>
+    <w:rPr>
+      <w:rFonts w:cs="Courier New"/>
+    </w:rPr>
+  </w:style>
+  <w:style w:type="character" w:styleId="ListLabel99">
+    <w:name w:val="ListLabel 99"/>
+    <w:qFormat/>
+    <w:rPr>
+      <w:rFonts w:cs="Noto Sans Symbols"/>
+    </w:rPr>
+  </w:style>
+  <w:style w:type="character" w:styleId="ListLabel100">
+    <w:name w:val="ListLabel 100"/>
+    <w:qFormat/>
+    <w:rPr>
+      <w:rFonts w:cs="Noto Sans Symbols"/>
+    </w:rPr>
+  </w:style>
+  <w:style w:type="character" w:styleId="ListLabel101">
+    <w:name w:val="ListLabel 101"/>
+    <w:qFormat/>
+    <w:rPr>
+      <w:rFonts w:cs="Courier New"/>
+    </w:rPr>
+  </w:style>
+  <w:style w:type="character" w:styleId="ListLabel102">
+    <w:name w:val="ListLabel 102"/>
+    <w:qFormat/>
+    <w:rPr>
+      <w:rFonts w:cs="Noto Sans Symbols"/>
+    </w:rPr>
+  </w:style>
+  <w:style w:type="character" w:styleId="ListLabel103">
+    <w:name w:val="ListLabel 103"/>
+    <w:qFormat/>
+    <w:rPr>
+      <w:rFonts w:cs="Noto Sans Symbols"/>
+    </w:rPr>
+  </w:style>
+  <w:style w:type="character" w:styleId="ListLabel104">
+    <w:name w:val="ListLabel 104"/>
+    <w:qFormat/>
+    <w:rPr>
+      <w:rFonts w:cs="Courier New"/>
+    </w:rPr>
+  </w:style>
+  <w:style w:type="character" w:styleId="ListLabel105">
+    <w:name w:val="ListLabel 105"/>
+    <w:qFormat/>
+    <w:rPr>
+      <w:rFonts w:cs="Noto Sans Symbols"/>
+    </w:rPr>
+  </w:style>
+  <w:style w:type="character" w:styleId="ListLabel106">
+    <w:name w:val="ListLabel 106"/>
+    <w:qFormat/>
+    <w:rPr>
+      <w:rFonts w:cs="Wingdings"/>
+      <w:b/>
+      <w:sz w:val="24"/>
+      <w:u w:val="none"/>
+    </w:rPr>
+  </w:style>
+  <w:style w:type="character" w:styleId="ListLabel107">
+    <w:name w:val="ListLabel 107"/>
+    <w:qFormat/>
+    <w:rPr>
+      <w:rFonts w:cs="Wingdings 2"/>
+      <w:u w:val="none"/>
+    </w:rPr>
+  </w:style>
+  <w:style w:type="character" w:styleId="ListLabel108">
+    <w:name w:val="ListLabel 108"/>
+    <w:qFormat/>
+    <w:rPr>
+      <w:rFonts w:cs="OpenSymbol"/>
+      <w:u w:val="none"/>
+    </w:rPr>
+  </w:style>
+  <w:style w:type="character" w:styleId="ListLabel109">
+    <w:name w:val="ListLabel 109"/>
+    <w:qFormat/>
+    <w:rPr>
+      <w:rFonts w:cs="Wingdings"/>
+      <w:u w:val="none"/>
+    </w:rPr>
+  </w:style>
+  <w:style w:type="character" w:styleId="ListLabel110">
+    <w:name w:val="ListLabel 110"/>
+    <w:qFormat/>
+    <w:rPr>
+      <w:rFonts w:cs="Wingdings 2"/>
+      <w:u w:val="none"/>
+    </w:rPr>
+  </w:style>
+  <w:style w:type="character" w:styleId="ListLabel111">
+    <w:name w:val="ListLabel 111"/>
+    <w:qFormat/>
+    <w:rPr>
+      <w:rFonts w:cs="OpenSymbol"/>
+      <w:u w:val="none"/>
+    </w:rPr>
+  </w:style>
+  <w:style w:type="character" w:styleId="ListLabel112">
+    <w:name w:val="ListLabel 112"/>
+    <w:qFormat/>
+    <w:rPr>
+      <w:rFonts w:cs="Wingdings"/>
+      <w:u w:val="none"/>
+    </w:rPr>
+  </w:style>
+  <w:style w:type="character" w:styleId="ListLabel113">
+    <w:name w:val="ListLabel 113"/>
+    <w:qFormat/>
+    <w:rPr>
+      <w:rFonts w:cs="Wingdings 2"/>
+      <w:u w:val="none"/>
+    </w:rPr>
+  </w:style>
+  <w:style w:type="character" w:styleId="ListLabel114">
+    <w:name w:val="ListLabel 114"/>
+    <w:qFormat/>
+    <w:rPr>
+      <w:rFonts w:cs="OpenSymbol"/>
+      <w:u w:val="none"/>
+    </w:rPr>
+  </w:style>
+  <w:style w:type="character" w:styleId="ListLabel115">
+    <w:name w:val="ListLabel 115"/>
+    <w:qFormat/>
+    <w:rPr>
+      <w:rFonts w:cs="Wingdings"/>
+      <w:sz w:val="24"/>
+      <w:u w:val="none"/>
+    </w:rPr>
+  </w:style>
+  <w:style w:type="character" w:styleId="ListLabel116">
+    <w:name w:val="ListLabel 116"/>
+    <w:qFormat/>
+    <w:rPr>
+      <w:rFonts w:cs="Wingdings 2"/>
+      <w:u w:val="none"/>
+    </w:rPr>
+  </w:style>
+  <w:style w:type="character" w:styleId="ListLabel117">
+    <w:name w:val="ListLabel 117"/>
+    <w:qFormat/>
+    <w:rPr>
+      <w:rFonts w:cs="OpenSymbol"/>
+      <w:u w:val="none"/>
+    </w:rPr>
+  </w:style>
+  <w:style w:type="character" w:styleId="ListLabel118">
+    <w:name w:val="ListLabel 118"/>
+    <w:qFormat/>
+    <w:rPr>
+      <w:rFonts w:cs="Wingdings"/>
+      <w:u w:val="none"/>
+    </w:rPr>
+  </w:style>
+  <w:style w:type="character" w:styleId="ListLabel119">
+    <w:name w:val="ListLabel 119"/>
+    <w:qFormat/>
+    <w:rPr>
+      <w:rFonts w:cs="Wingdings 2"/>
+      <w:u w:val="none"/>
+    </w:rPr>
+  </w:style>
+  <w:style w:type="character" w:styleId="ListLabel120">
+    <w:name w:val="ListLabel 120"/>
+    <w:qFormat/>
+    <w:rPr>
+      <w:rFonts w:cs="OpenSymbol"/>
+      <w:u w:val="none"/>
+    </w:rPr>
+  </w:style>
+  <w:style w:type="character" w:styleId="ListLabel121">
+    <w:name w:val="ListLabel 121"/>
+    <w:qFormat/>
+    <w:rPr>
+      <w:rFonts w:cs="Wingdings"/>
+      <w:u w:val="none"/>
+    </w:rPr>
+  </w:style>
+  <w:style w:type="character" w:styleId="ListLabel122">
+    <w:name w:val="ListLabel 122"/>
+    <w:qFormat/>
+    <w:rPr>
+      <w:rFonts w:cs="Wingdings 2"/>
+      <w:u w:val="none"/>
+    </w:rPr>
+  </w:style>
+  <w:style w:type="character" w:styleId="ListLabel123">
+    <w:name w:val="ListLabel 123"/>
+    <w:qFormat/>
+    <w:rPr>
+      <w:rFonts w:cs="OpenSymbol"/>
+      <w:u w:val="none"/>
+    </w:rPr>
+  </w:style>
+  <w:style w:type="character" w:styleId="ListLabel124">
+    <w:name w:val="ListLabel 124"/>
+    <w:qFormat/>
+    <w:rPr>
+      <w:rFonts w:cs="Wingdings"/>
+      <w:sz w:val="24"/>
+      <w:u w:val="none"/>
+    </w:rPr>
+  </w:style>
+  <w:style w:type="character" w:styleId="ListLabel125">
+    <w:name w:val="ListLabel 125"/>
+    <w:qFormat/>
+    <w:rPr>
+      <w:rFonts w:cs="Wingdings 2"/>
+      <w:u w:val="none"/>
+    </w:rPr>
+  </w:style>
+  <w:style w:type="character" w:styleId="ListLabel126">
+    <w:name w:val="ListLabel 126"/>
+    <w:qFormat/>
+    <w:rPr>
+      <w:rFonts w:cs="OpenSymbol"/>
+      <w:u w:val="none"/>
+    </w:rPr>
+  </w:style>
+  <w:style w:type="character" w:styleId="ListLabel127">
+    <w:name w:val="ListLabel 127"/>
+    <w:qFormat/>
+    <w:rPr>
+      <w:rFonts w:cs="Wingdings"/>
+      <w:u w:val="none"/>
+    </w:rPr>
+  </w:style>
+  <w:style w:type="character" w:styleId="ListLabel128">
+    <w:name w:val="ListLabel 128"/>
+    <w:qFormat/>
+    <w:rPr>
+      <w:rFonts w:cs="Wingdings 2"/>
+      <w:u w:val="none"/>
+    </w:rPr>
+  </w:style>
+  <w:style w:type="character" w:styleId="ListLabel129">
+    <w:name w:val="ListLabel 129"/>
+    <w:qFormat/>
+    <w:rPr>
+      <w:rFonts w:cs="OpenSymbol"/>
+      <w:u w:val="none"/>
+    </w:rPr>
+  </w:style>
+  <w:style w:type="character" w:styleId="ListLabel130">
+    <w:name w:val="ListLabel 130"/>
+    <w:qFormat/>
+    <w:rPr>
+      <w:rFonts w:cs="Wingdings"/>
+      <w:u w:val="none"/>
+    </w:rPr>
+  </w:style>
+  <w:style w:type="character" w:styleId="ListLabel131">
+    <w:name w:val="ListLabel 131"/>
+    <w:qFormat/>
+    <w:rPr>
+      <w:rFonts w:cs="Wingdings 2"/>
+      <w:u w:val="none"/>
+    </w:rPr>
+  </w:style>
+  <w:style w:type="character" w:styleId="ListLabel132">
+    <w:name w:val="ListLabel 132"/>
+    <w:qFormat/>
+    <w:rPr>
+      <w:rFonts w:cs="OpenSymbol"/>
+      <w:u w:val="none"/>
+    </w:rPr>
+  </w:style>
+  <w:style w:type="character" w:styleId="ListLabel133">
+    <w:name w:val="ListLabel 133"/>
+    <w:qFormat/>
+    <w:rPr>
+      <w:rFonts w:cs="Wingdings"/>
+      <w:sz w:val="24"/>
+      <w:u w:val="none"/>
+    </w:rPr>
+  </w:style>
+  <w:style w:type="character" w:styleId="ListLabel134">
+    <w:name w:val="ListLabel 134"/>
+    <w:qFormat/>
+    <w:rPr>
+      <w:rFonts w:cs="Wingdings 2"/>
+      <w:u w:val="none"/>
+    </w:rPr>
+  </w:style>
+  <w:style w:type="character" w:styleId="ListLabel135">
+    <w:name w:val="ListLabel 135"/>
+    <w:qFormat/>
+    <w:rPr>
+      <w:rFonts w:cs="OpenSymbol"/>
+      <w:u w:val="none"/>
+    </w:rPr>
+  </w:style>
+  <w:style w:type="character" w:styleId="ListLabel136">
+    <w:name w:val="ListLabel 136"/>
+    <w:qFormat/>
+    <w:rPr>
+      <w:rFonts w:cs="Wingdings"/>
+      <w:u w:val="none"/>
+    </w:rPr>
+  </w:style>
+  <w:style w:type="character" w:styleId="ListLabel137">
+    <w:name w:val="ListLabel 137"/>
+    <w:qFormat/>
+    <w:rPr>
+      <w:rFonts w:cs="Wingdings 2"/>
+      <w:u w:val="none"/>
+    </w:rPr>
+  </w:style>
+  <w:style w:type="character" w:styleId="ListLabel138">
+    <w:name w:val="ListLabel 138"/>
+    <w:qFormat/>
+    <w:rPr>
+      <w:rFonts w:cs="OpenSymbol"/>
+      <w:u w:val="none"/>
+    </w:rPr>
+  </w:style>
+  <w:style w:type="character" w:styleId="ListLabel139">
+    <w:name w:val="ListLabel 139"/>
+    <w:qFormat/>
+    <w:rPr>
+      <w:rFonts w:cs="Wingdings"/>
+      <w:u w:val="none"/>
+    </w:rPr>
+  </w:style>
+  <w:style w:type="character" w:styleId="ListLabel140">
+    <w:name w:val="ListLabel 140"/>
+    <w:qFormat/>
+    <w:rPr>
+      <w:rFonts w:cs="Wingdings 2"/>
+      <w:u w:val="none"/>
+    </w:rPr>
+  </w:style>
+  <w:style w:type="character" w:styleId="ListLabel141">
+    <w:name w:val="ListLabel 141"/>
+    <w:qFormat/>
+    <w:rPr>
+      <w:rFonts w:cs="OpenSymbol"/>
+      <w:u w:val="none"/>
+    </w:rPr>
+  </w:style>
+  <w:style w:type="character" w:styleId="ListLabel142">
+    <w:name w:val="ListLabel 142"/>
+    <w:qFormat/>
+    <w:rPr>
+      <w:rFonts w:cs="Symbol"/>
+      <w:sz w:val="23"/>
+    </w:rPr>
+  </w:style>
+  <w:style w:type="character" w:styleId="ListLabel143">
+    <w:name w:val="ListLabel 143"/>
+    <w:qFormat/>
+    <w:rPr>
+      <w:rFonts w:cs="Courier New"/>
+    </w:rPr>
+  </w:style>
+  <w:style w:type="character" w:styleId="ListLabel144">
+    <w:name w:val="ListLabel 144"/>
+    <w:qFormat/>
+    <w:rPr>
+      <w:rFonts w:cs="Wingdings"/>
+    </w:rPr>
+  </w:style>
+  <w:style w:type="character" w:styleId="ListLabel145">
+    <w:name w:val="ListLabel 145"/>
+    <w:qFormat/>
+    <w:rPr>
+      <w:rFonts w:cs="Symbol"/>
+    </w:rPr>
+  </w:style>
+  <w:style w:type="character" w:styleId="ListLabel146">
+    <w:name w:val="ListLabel 146"/>
+    <w:qFormat/>
+    <w:rPr>
+      <w:rFonts w:cs="Courier New"/>
+    </w:rPr>
+  </w:style>
+  <w:style w:type="character" w:styleId="ListLabel147">
+    <w:name w:val="ListLabel 147"/>
+    <w:qFormat/>
+    <w:rPr>
+      <w:rFonts w:cs="Wingdings"/>
+    </w:rPr>
+  </w:style>
+  <w:style w:type="character" w:styleId="ListLabel148">
+    <w:name w:val="ListLabel 148"/>
+    <w:qFormat/>
+    <w:rPr>
+      <w:rFonts w:cs="Symbol"/>
+    </w:rPr>
+  </w:style>
+  <w:style w:type="character" w:styleId="ListLabel149">
+    <w:name w:val="ListLabel 149"/>
+    <w:qFormat/>
+    <w:rPr>
+      <w:rFonts w:cs="Courier New"/>
+    </w:rPr>
+  </w:style>
+  <w:style w:type="character" w:styleId="ListLabel150">
+    <w:name w:val="ListLabel 150"/>
+    <w:qFormat/>
+    <w:rPr>
+      <w:rFonts w:cs="Wingdings"/>
+    </w:rPr>
+  </w:style>
+  <w:style w:type="character" w:styleId="ListLabel151">
+    <w:name w:val="ListLabel 151"/>
+    <w:qFormat/>
+    <w:rPr>
+      <w:rFonts w:cs="Symbol"/>
+      <w:sz w:val="23"/>
+    </w:rPr>
+  </w:style>
+  <w:style w:type="character" w:styleId="ListLabel152">
+    <w:name w:val="ListLabel 152"/>
+    <w:qFormat/>
+    <w:rPr>
+      <w:rFonts w:cs="Courier New"/>
+    </w:rPr>
+  </w:style>
+  <w:style w:type="character" w:styleId="ListLabel153">
+    <w:name w:val="ListLabel 153"/>
+    <w:qFormat/>
+    <w:rPr>
+      <w:rFonts w:cs="Wingdings"/>
+    </w:rPr>
+  </w:style>
+  <w:style w:type="character" w:styleId="ListLabel154">
+    <w:name w:val="ListLabel 154"/>
+    <w:qFormat/>
+    <w:rPr>
+      <w:rFonts w:cs="Symbol"/>
+    </w:rPr>
+  </w:style>
+  <w:style w:type="character" w:styleId="ListLabel155">
+    <w:name w:val="ListLabel 155"/>
+    <w:qFormat/>
+    <w:rPr>
+      <w:rFonts w:cs="Courier New"/>
+    </w:rPr>
+  </w:style>
+  <w:style w:type="character" w:styleId="ListLabel156">
+    <w:name w:val="ListLabel 156"/>
+    <w:qFormat/>
+    <w:rPr>
+      <w:rFonts w:cs="Wingdings"/>
+    </w:rPr>
+  </w:style>
+  <w:style w:type="character" w:styleId="ListLabel157">
+    <w:name w:val="ListLabel 157"/>
+    <w:qFormat/>
+    <w:rPr>
+      <w:rFonts w:cs="Symbol"/>
+    </w:rPr>
+  </w:style>
+  <w:style w:type="character" w:styleId="ListLabel158">
+    <w:name w:val="ListLabel 158"/>
+    <w:qFormat/>
+    <w:rPr>
+      <w:rFonts w:cs="Courier New"/>
+    </w:rPr>
+  </w:style>
+  <w:style w:type="character" w:styleId="ListLabel159">
+    <w:name w:val="ListLabel 159"/>
+    <w:qFormat/>
+    <w:rPr>
+      <w:rFonts w:cs="Wingdings"/>
+    </w:rPr>
+  </w:style>
+  <w:style w:type="character" w:styleId="ListLabel160">
+    <w:name w:val="ListLabel 160"/>
+    <w:qFormat/>
+    <w:rPr>
+      <w:rFonts w:cs="Symbol"/>
+    </w:rPr>
+  </w:style>
+  <w:style w:type="character" w:styleId="ListLabel161">
+    <w:name w:val="ListLabel 161"/>
+    <w:qFormat/>
+    <w:rPr>
+      <w:rFonts w:cs="Symbol"/>
+    </w:rPr>
+  </w:style>
+  <w:style w:type="character" w:styleId="ListLabel162">
+    <w:name w:val="ListLabel 162"/>
+    <w:qFormat/>
+    <w:rPr>
+      <w:rFonts w:cs="Symbol"/>
+    </w:rPr>
+  </w:style>
+  <w:style w:type="character" w:styleId="ListLabel163">
+    <w:name w:val="ListLabel 163"/>
+    <w:qFormat/>
+    <w:rPr>
+      <w:rFonts w:cs="Symbol"/>
+    </w:rPr>
+  </w:style>
+  <w:style w:type="character" w:styleId="ListLabel164">
+    <w:name w:val="ListLabel 164"/>
+    <w:qFormat/>
+    <w:rPr>
+      <w:rFonts w:cs="Symbol"/>
+    </w:rPr>
+  </w:style>
+  <w:style w:type="character" w:styleId="ListLabel165">
+    <w:name w:val="ListLabel 165"/>
+    <w:qFormat/>
+    <w:rPr>
+      <w:rFonts w:cs="Symbol"/>
+    </w:rPr>
+  </w:style>
+  <w:style w:type="character" w:styleId="ListLabel166">
+    <w:name w:val="ListLabel 166"/>
+    <w:qFormat/>
+    <w:rPr>
+      <w:rFonts w:cs="Symbol"/>
+    </w:rPr>
+  </w:style>
+  <w:style w:type="character" w:styleId="ListLabel167">
+    <w:name w:val="ListLabel 167"/>
+    <w:qFormat/>
+    <w:rPr>
+      <w:rFonts w:cs="Symbol"/>
+    </w:rPr>
+  </w:style>
+  <w:style w:type="character" w:styleId="ListLabel168">
+    <w:name w:val="ListLabel 168"/>
+    <w:qFormat/>
+    <w:rPr>
+      <w:rFonts w:cs="Symbol"/>
+    </w:rPr>
+  </w:style>
+  <w:style w:type="character" w:styleId="ListLabel169">
+    <w:name w:val="ListLabel 169"/>
+    <w:qFormat/>
+    <w:rPr>
+      <w:rFonts w:cs="OpenSymbol"/>
+    </w:rPr>
+  </w:style>
+  <w:style w:type="character" w:styleId="ListLabel170">
+    <w:name w:val="ListLabel 170"/>
+    <w:qFormat/>
+    <w:rPr>
+      <w:rFonts w:cs="OpenSymbol"/>
+    </w:rPr>
+  </w:style>
+  <w:style w:type="character" w:styleId="ListLabel171">
+    <w:name w:val="ListLabel 171"/>
+    <w:qFormat/>
+    <w:rPr>
+      <w:rFonts w:cs="OpenSymbol"/>
+    </w:rPr>
+  </w:style>
+  <w:style w:type="character" w:styleId="ListLabel172">
+    <w:name w:val="ListLabel 172"/>
+    <w:qFormat/>
+    <w:rPr>
+      <w:rFonts w:cs="OpenSymbol"/>
+    </w:rPr>
+  </w:style>
+  <w:style w:type="character" w:styleId="ListLabel173">
+    <w:name w:val="ListLabel 173"/>
+    <w:qFormat/>
+    <w:rPr>
+      <w:rFonts w:cs="OpenSymbol"/>
+    </w:rPr>
+  </w:style>
+  <w:style w:type="character" w:styleId="ListLabel174">
+    <w:name w:val="ListLabel 174"/>
+    <w:qFormat/>
+    <w:rPr>
+      <w:rFonts w:cs="OpenSymbol"/>
+    </w:rPr>
+  </w:style>
+  <w:style w:type="character" w:styleId="ListLabel175">
+    <w:name w:val="ListLabel 175"/>
+    <w:qFormat/>
+    <w:rPr>
+      <w:rFonts w:cs="OpenSymbol"/>
+    </w:rPr>
+  </w:style>
+  <w:style w:type="character" w:styleId="ListLabel176">
+    <w:name w:val="ListLabel 176"/>
+    <w:qFormat/>
+    <w:rPr>
+      <w:rFonts w:cs="OpenSymbol"/>
+    </w:rPr>
+  </w:style>
+  <w:style w:type="character" w:styleId="ListLabel177">
+    <w:name w:val="ListLabel 177"/>
+    <w:qFormat/>
+    <w:rPr>
+      <w:rFonts w:cs="OpenSymbol"/>
     </w:rPr>
   </w:style>
   <w:style w:type="paragraph" w:styleId="Heading">
@@ -12147,7 +13179,6 @@
     <w:qFormat/>
     <w:rsid w:val="00114100"/>
     <w:pPr>
-      <w:pBdr/>
       <w:spacing w:lineRule="auto" w:line="259" w:before="240" w:after="0"/>
     </w:pPr>
     <w:rPr>
@@ -12198,7 +13229,6 @@
     <w:pPr>
       <w:keepNext/>
       <w:keepLines/>
-      <w:pBdr/>
       <w:spacing w:lineRule="atLeast" w:line="240" w:before="120" w:after="240"/>
     </w:pPr>
     <w:rPr>
@@ -12238,7 +13268,6 @@
     <w:unhideWhenUsed/>
     <w:rsid w:val="007a0e98"/>
     <w:pPr>
-      <w:pBdr/>
       <w:spacing w:lineRule="auto" w:line="259" w:before="0" w:after="100"/>
       <w:ind w:left="440" w:hanging="0"/>
     </w:pPr>
@@ -12267,13 +13296,12 @@
     <w:rsid w:val="005c492d"/>
     <w:pPr>
       <w:widowControl/>
-      <w:pBdr/>
       <w:bidi w:val="0"/>
       <w:spacing w:lineRule="auto" w:line="240"/>
       <w:jc w:val="left"/>
     </w:pPr>
     <w:rPr>
-      <w:rFonts w:ascii="Times New Roman" w:hAnsi="Times New Roman" w:cs="Times New Roman" w:eastAsia="Arial"/>
+      <w:rFonts w:ascii="Times New Roman" w:hAnsi="Times New Roman" w:eastAsia="Arial" w:cs="Times New Roman"/>
       <w:color w:val="000000"/>
       <w:sz w:val="24"/>
       <w:szCs w:val="24"/>

</xml_diff>